<commit_message>
Acutalizamos función train del agente y documentación
</commit_message>
<xml_diff>
--- a/doc/Autoescalado con Aprendizaje por Refuerzo.docx
+++ b/doc/Autoescalado con Aprendizaje por Refuerzo.docx
@@ -1891,14 +1891,7 @@
                 <w:noProof/>
                 <w:webHidden/>
               </w:rPr>
-              <w:t>1</w:t>
-            </w:r>
-            <w:r>
-              <w:rPr>
-                <w:noProof/>
-                <w:webHidden/>
-              </w:rPr>
-              <w:t>8</w:t>
+              <w:t>18</w:t>
             </w:r>
             <w:r>
               <w:rPr>
@@ -2671,15 +2664,7 @@
       </w:r>
       <w:proofErr w:type="spellEnd"/>
       <w:r>
-        <w:t xml:space="preserve"> virtuales dentro de un cluster físico para aislar unos recursos de otros, por </w:t>
-      </w:r>
-      <w:proofErr w:type="gramStart"/>
-      <w:r>
-        <w:t>ejemplo</w:t>
-      </w:r>
-      <w:proofErr w:type="gramEnd"/>
-      <w:r>
-        <w:t xml:space="preserve"> para separar entornos de Desarrollo, Test y Producción, o aplicaciones de distintos equipos de trabajo. En nuestro caso crearemos un Namespace para desplegar en él los contenedores con los que vamos a establecer nuestra comparativa.</w:t>
+        <w:t xml:space="preserve"> virtuales dentro de un cluster físico para aislar unos recursos de otros, por ejemplo para separar entornos de Desarrollo, Test y Producción, o aplicaciones de distintos equipos de trabajo. En nuestro caso crearemos un Namespace para desplegar en él los contenedores con los que vamos a establecer nuestra comparativa.</w:t>
       </w:r>
     </w:p>
     <w:p>
@@ -2862,14 +2847,14 @@
             <v:path o:extrusionok="f" gradientshapeok="t" o:connecttype="rect"/>
             <o:lock v:ext="edit" aspectratio="t"/>
           </v:shapetype>
-          <v:shape id="_x0000_i1025" type="#_x0000_t75" style="width:425pt;height:35.5pt" o:ole="" o:bordertopcolor="this" o:borderleftcolor="this" o:borderbottomcolor="this" o:borderrightcolor="this">
+          <v:shape id="_x0000_i1025" type="#_x0000_t75" style="width:425pt;height:35.45pt" o:ole="" o:bordertopcolor="this" o:borderleftcolor="this" o:borderbottomcolor="this" o:borderrightcolor="this">
             <v:imagedata r:id="rId9" o:title=""/>
             <w10:bordertop type="single" width="4"/>
             <w10:borderleft type="single" width="4"/>
             <w10:borderbottom type="single" width="4"/>
             <w10:borderright type="single" width="4"/>
           </v:shape>
-          <o:OLEObject Type="Embed" ProgID="Word.OpenDocumentText.12" ShapeID="_x0000_i1025" DrawAspect="Content" ObjectID="_1691859176" r:id="rId10"/>
+          <o:OLEObject Type="Embed" ProgID="Word.OpenDocumentText.12" ShapeID="_x0000_i1025" DrawAspect="Content" ObjectID="_1692267535" r:id="rId10"/>
         </w:object>
       </w:r>
     </w:p>
@@ -2890,14 +2875,14 @@
     <w:p>
       <w:r>
         <w:object w:dxaOrig="8504" w:dyaOrig="740" w14:anchorId="6F6D753D">
-          <v:shape id="_x0000_i1026" type="#_x0000_t75" style="width:425pt;height:37pt" o:ole="" o:bordertopcolor="this" o:borderleftcolor="this" o:borderbottomcolor="this" o:borderrightcolor="this">
+          <v:shape id="_x0000_i1026" type="#_x0000_t75" style="width:425pt;height:37.05pt" o:ole="" o:bordertopcolor="this" o:borderleftcolor="this" o:borderbottomcolor="this" o:borderrightcolor="this">
             <v:imagedata r:id="rId11" o:title=""/>
             <w10:bordertop type="single" width="4"/>
             <w10:borderleft type="single" width="4"/>
             <w10:borderbottom type="single" width="4"/>
             <w10:borderright type="single" width="4"/>
           </v:shape>
-          <o:OLEObject Type="Embed" ProgID="Word.OpenDocumentText.12" ShapeID="_x0000_i1026" DrawAspect="Content" ObjectID="_1691859177" r:id="rId12"/>
+          <o:OLEObject Type="Embed" ProgID="Word.OpenDocumentText.12" ShapeID="_x0000_i1026" DrawAspect="Content" ObjectID="_1692267536" r:id="rId12"/>
         </w:object>
       </w:r>
     </w:p>
@@ -3094,14 +3079,14 @@
     <w:p>
       <w:r>
         <w:object w:dxaOrig="8504" w:dyaOrig="2072" w14:anchorId="4ABB0EC7">
-          <v:shape id="_x0000_i1027" type="#_x0000_t75" style="width:425pt;height:103.5pt" o:ole="" o:bordertopcolor="this" o:borderleftcolor="this" o:borderbottomcolor="this" o:borderrightcolor="this">
+          <v:shape id="_x0000_i1027" type="#_x0000_t75" style="width:425pt;height:103.7pt" o:ole="" o:bordertopcolor="this" o:borderleftcolor="this" o:borderbottomcolor="this" o:borderrightcolor="this">
             <v:imagedata r:id="rId14" o:title=""/>
             <w10:bordertop type="single" width="4"/>
             <w10:borderleft type="single" width="4"/>
             <w10:borderbottom type="single" width="4"/>
             <w10:borderright type="single" width="4"/>
           </v:shape>
-          <o:OLEObject Type="Embed" ProgID="Word.OpenDocumentText.12" ShapeID="_x0000_i1027" DrawAspect="Content" ObjectID="_1691859178" r:id="rId15"/>
+          <o:OLEObject Type="Embed" ProgID="Word.OpenDocumentText.12" ShapeID="_x0000_i1027" DrawAspect="Content" ObjectID="_1692267537" r:id="rId15"/>
         </w:object>
       </w:r>
     </w:p>
@@ -3149,14 +3134,14 @@
     <w:p>
       <w:r>
         <w:object w:dxaOrig="8504" w:dyaOrig="2965" w14:anchorId="0532D11F">
-          <v:shape id="_x0000_i1028" type="#_x0000_t75" style="width:425pt;height:148.5pt" o:ole="" o:bordertopcolor="this" o:borderleftcolor="this" o:borderbottomcolor="this" o:borderrightcolor="this">
+          <v:shape id="_x0000_i1028" type="#_x0000_t75" style="width:425pt;height:148.3pt" o:ole="" o:bordertopcolor="this" o:borderleftcolor="this" o:borderbottomcolor="this" o:borderrightcolor="this">
             <v:imagedata r:id="rId16" o:title=""/>
             <w10:bordertop type="single" width="4"/>
             <w10:borderleft type="single" width="4"/>
             <w10:borderbottom type="single" width="4"/>
             <w10:borderright type="single" width="4"/>
           </v:shape>
-          <o:OLEObject Type="Embed" ProgID="Word.OpenDocumentText.12" ShapeID="_x0000_i1028" DrawAspect="Content" ObjectID="_1691859179" r:id="rId17"/>
+          <o:OLEObject Type="Embed" ProgID="Word.OpenDocumentText.12" ShapeID="_x0000_i1028" DrawAspect="Content" ObjectID="_1692267538" r:id="rId17"/>
         </w:object>
       </w:r>
     </w:p>
@@ -3209,119 +3194,104 @@
         <w:spacing w:before="240" w:after="240"/>
       </w:pPr>
       <w:r>
-        <w:t xml:space="preserve">Uno de </w:t>
+        <w:t>Uno de lo</w:t>
+      </w:r>
+      <w:r>
+        <w:t>s</w:t>
+      </w:r>
+      <w:r>
+        <w:t xml:space="preserve"> rasgo</w:t>
+      </w:r>
+      <w:r>
+        <w:t>s diferenciales</w:t>
+      </w:r>
+      <w:r>
+        <w:t xml:space="preserve"> de los algoritmos de aprendizaje </w:t>
+      </w:r>
+      <w:r>
+        <w:t>por refuerzo</w:t>
+      </w:r>
+      <w:r>
+        <w:t xml:space="preserve"> </w:t>
+      </w:r>
+      <w:r>
+        <w:t>es que son capaces, hasta cierto punto</w:t>
+      </w:r>
+      <w:r>
+        <w:t>,</w:t>
+      </w:r>
+      <w:r>
+        <w:t xml:space="preserve"> de aprender por s</w:t>
+      </w:r>
+      <w:r>
+        <w:t>í</w:t>
+      </w:r>
+      <w:r>
+        <w:t xml:space="preserve"> mismos de la información que reciben sin que sea necesario </w:t>
+      </w:r>
+      <w:r>
+        <w:t xml:space="preserve">“enseñarles” directamente cuales son las respuestas correctas a determinado problema y </w:t>
       </w:r>
       <w:proofErr w:type="spellStart"/>
       <w:r>
-        <w:t>lo</w:t>
+        <w:t>cuales</w:t>
       </w:r>
       <w:proofErr w:type="spellEnd"/>
       <w:r>
-        <w:t xml:space="preserve"> rasgo</w:t>
-      </w:r>
-      <w:r>
-        <w:t>s diferenciales</w:t>
-      </w:r>
-      <w:r>
-        <w:t xml:space="preserve"> de los algoritmos de aprendizaje </w:t>
+        <w:t xml:space="preserve"> no</w:t>
+      </w:r>
+      <w:r>
+        <w:t xml:space="preserve">. </w:t>
+      </w:r>
+      <w:r>
+        <w:t xml:space="preserve">Esta </w:t>
+      </w:r>
+      <w:r>
+        <w:t>característica</w:t>
+      </w:r>
+      <w:r>
+        <w:t xml:space="preserve"> los diferencia de los algoritmos de Aprendizaje Supervisado si bien </w:t>
+      </w:r>
+      <w:r>
+        <w:t>no</w:t>
+      </w:r>
+      <w:r>
+        <w:t xml:space="preserve"> los significa </w:t>
+      </w:r>
+      <w:r>
+        <w:t xml:space="preserve">demasiado </w:t>
+      </w:r>
+      <w:r>
+        <w:t xml:space="preserve">frente a otros algoritmos del </w:t>
+      </w:r>
+      <w:r>
+        <w:t xml:space="preserve">campo </w:t>
+      </w:r>
+      <w:r>
+        <w:t>denominado Aprendizaje No Supervisado</w:t>
+      </w:r>
+      <w:r>
+        <w:t xml:space="preserve">, cuyo ejemplo más representativo es el </w:t>
+      </w:r>
+      <w:r>
+        <w:t>“C</w:t>
+      </w:r>
+      <w:r>
+        <w:t>lustering</w:t>
+      </w:r>
+      <w:r>
+        <w:t>”</w:t>
+      </w:r>
+      <w:r>
+        <w:t>.</w:t>
+      </w:r>
+      <w:r>
+        <w:t xml:space="preserve"> La diferencia con respecto a este último, cuyo propósito principal es encontrar patrones en un conjunto de datos no etiquetados, es que el aprendizaje </w:t>
       </w:r>
       <w:r>
         <w:t>por refuerzo</w:t>
       </w:r>
       <w:r>
-        <w:t xml:space="preserve"> </w:t>
-      </w:r>
-      <w:r>
-        <w:t>es que son capaces, hasta cierto punto</w:t>
-      </w:r>
-      <w:r>
-        <w:t>,</w:t>
-      </w:r>
-      <w:r>
-        <w:t xml:space="preserve"> de aprender por s</w:t>
-      </w:r>
-      <w:r>
-        <w:t>í</w:t>
-      </w:r>
-      <w:r>
-        <w:t xml:space="preserve"> mismos de la información que reciben sin que sea necesario </w:t>
-      </w:r>
-      <w:r>
-        <w:t xml:space="preserve">“enseñarles” directamente cuales son las respuestas correctas a determinado problema y </w:t>
-      </w:r>
-      <w:proofErr w:type="spellStart"/>
-      <w:r>
-        <w:t>cuales</w:t>
-      </w:r>
-      <w:proofErr w:type="spellEnd"/>
-      <w:r>
-        <w:t xml:space="preserve"> no</w:t>
-      </w:r>
-      <w:r>
-        <w:t xml:space="preserve">. </w:t>
-      </w:r>
-      <w:r>
-        <w:t xml:space="preserve">Esta </w:t>
-      </w:r>
-      <w:r>
-        <w:t>característica</w:t>
-      </w:r>
-      <w:r>
-        <w:t xml:space="preserve"> </w:t>
-      </w:r>
-      <w:proofErr w:type="gramStart"/>
-      <w:r>
-        <w:t>los diferencia</w:t>
-      </w:r>
-      <w:proofErr w:type="gramEnd"/>
-      <w:r>
-        <w:t xml:space="preserve"> de los algoritmos de Aprendizaje Supervisado si bien </w:t>
-      </w:r>
-      <w:r>
-        <w:t>no</w:t>
-      </w:r>
-      <w:r>
-        <w:t xml:space="preserve"> los significa </w:t>
-      </w:r>
-      <w:r>
-        <w:t xml:space="preserve">demasiado </w:t>
-      </w:r>
-      <w:r>
-        <w:t xml:space="preserve">frente a otros algoritmos del </w:t>
-      </w:r>
-      <w:r>
-        <w:t xml:space="preserve">campo </w:t>
-      </w:r>
-      <w:r>
-        <w:t>denominado Aprendizaje No Supervisado</w:t>
-      </w:r>
-      <w:r>
-        <w:t xml:space="preserve">, cuyo ejemplo más representativo es el </w:t>
-      </w:r>
-      <w:r>
-        <w:t>“</w:t>
-      </w:r>
-      <w:proofErr w:type="spellStart"/>
-      <w:r>
-        <w:t>C</w:t>
-      </w:r>
-      <w:r>
-        <w:t>lustering</w:t>
-      </w:r>
-      <w:proofErr w:type="spellEnd"/>
-      <w:r>
-        <w:t>”</w:t>
-      </w:r>
-      <w:r>
-        <w:t>.</w:t>
-      </w:r>
-      <w:r>
-        <w:t xml:space="preserve"> La diferencia con respecto a este último, cuyo propósito principal es encontrar patrones en un conjunto de datos no etiquetados, es que el aprendizaje </w:t>
-      </w:r>
-      <w:r>
-        <w:t>por refuerzo</w:t>
-      </w:r>
-      <w:r>
         <w:t xml:space="preserve"> tiene una cierta componente de orientación hacia la consecución de un objetivo concreto, formulado mediante una función que trata de representar lo que se considera el éxito </w:t>
       </w:r>
       <w:r>
@@ -3346,14 +3316,6 @@
       </w:r>
       <w:r>
         <w:t xml:space="preserve">implica una suerte de </w:t>
-      </w:r>
-      <w:proofErr w:type="spellStart"/>
-      <w:r>
-        <w:t>de</w:t>
-      </w:r>
-      <w:proofErr w:type="spellEnd"/>
-      <w:r>
-        <w:t xml:space="preserve"> </w:t>
       </w:r>
       <w:r>
         <w:rPr>
@@ -3589,15 +3551,7 @@
         <w:t>l</w:t>
       </w:r>
       <w:r>
-        <w:t xml:space="preserve"> algoritmo que utilizaremos en nuestra comparativa, Q-</w:t>
-      </w:r>
-      <w:proofErr w:type="spellStart"/>
-      <w:r>
-        <w:t>learning</w:t>
-      </w:r>
-      <w:proofErr w:type="spellEnd"/>
-      <w:r>
-        <w:t>. Partiremos de la misma para ilustrar los elementos básicos que intervienen en el mismo y que encontraremos en la mayoría de algoritmos de Aprendizaje por Refuerzo en mayor o menor medida y con distintas variantes.</w:t>
+        <w:t xml:space="preserve"> algoritmo que utilizaremos en nuestra comparativa, Q-learning. Partiremos de la misma para ilustrar los elementos básicos que intervienen en el mismo y que encontraremos en la mayoría de algoritmos de Aprendizaje por Refuerzo en mayor o menor medida y con distintas variantes.</w:t>
       </w:r>
     </w:p>
     <w:p>
@@ -3708,12 +3662,10 @@
       <w:pPr>
         <w:pStyle w:val="Ttulo4"/>
       </w:pPr>
-      <w:proofErr w:type="spellStart"/>
       <w:r>
         <w:lastRenderedPageBreak/>
         <w:t>Function</w:t>
       </w:r>
-      <w:proofErr w:type="spellEnd"/>
       <w:r>
         <w:t xml:space="preserve"> Q</w:t>
       </w:r>
@@ -3804,7 +3756,6 @@
         <w:t>Q(</w:t>
       </w:r>
       <w:proofErr w:type="spellStart"/>
-      <w:proofErr w:type="gramStart"/>
       <w:r>
         <w:rPr>
           <w:i/>
@@ -3813,7 +3764,6 @@
         <w:t>s,a</w:t>
       </w:r>
       <w:proofErr w:type="spellEnd"/>
-      <w:proofErr w:type="gramEnd"/>
       <w:r>
         <w:rPr>
           <w:i/>
@@ -4037,11 +3987,15 @@
       <w:pPr>
         <w:pStyle w:val="Ttulo4"/>
       </w:pPr>
-      <w:proofErr w:type="spellStart"/>
-      <w:r>
-        <w:t>Poliza</w:t>
-      </w:r>
-      <w:proofErr w:type="spellEnd"/>
+      <w:r>
+        <w:t>P</w:t>
+      </w:r>
+      <w:r>
+        <w:t>ó</w:t>
+      </w:r>
+      <w:r>
+        <w:t>liza</w:t>
+      </w:r>
     </w:p>
     <w:p>
       <w:r>
@@ -4100,13 +4054,11 @@
       <w:r>
         <w:t xml:space="preserve">Cada episodio representa las interacciones del agente con el entorno desde un estado inicial hasta el estado final. Cuando se llega hasta </w:t>
       </w:r>
-      <w:proofErr w:type="gramStart"/>
-      <w:r>
-        <w:t>éste</w:t>
-      </w:r>
-      <w:proofErr w:type="gramEnd"/>
-      <w:r>
-        <w:t xml:space="preserve"> último finaliza el episodio. Cada paso dentro del episodio se realiza al efectuar el agente una acción y producirse una transición a otro estado. Otro término que se utiliza de forma intercambiable </w:t>
+      <w:r>
+        <w:t>e</w:t>
+      </w:r>
+      <w:r>
+        <w:t xml:space="preserve">ste último finaliza el episodio. Cada paso dentro del episodio se realiza al efectuar el agente una acción y producirse una transición a otro estado. Otro término que se utiliza de forma intercambiable </w:t>
       </w:r>
       <w:r>
         <w:t xml:space="preserve">con el término episodio es “trayectoria” y se denota con el símbolo </w:t>
@@ -4164,36 +4116,47 @@
           <w:i/>
           <w:iCs/>
         </w:rPr>
-        <w:t>ε-</w:t>
-      </w:r>
-      <w:proofErr w:type="spellStart"/>
+        <w:t>ε-greedy</w:t>
+      </w:r>
       <w:r>
         <w:rPr>
           <w:i/>
           <w:iCs/>
         </w:rPr>
-        <w:t>greedy</w:t>
-      </w:r>
-      <w:proofErr w:type="spellEnd"/>
+        <w:t xml:space="preserve">, </w:t>
+      </w:r>
       <w:r>
         <w:rPr>
           <w:i/>
           <w:iCs/>
         </w:rPr>
-        <w:t xml:space="preserve">, </w:t>
+        <w:t xml:space="preserve">y </w:t>
+      </w:r>
+      <w:r>
+        <w:t>qu</w:t>
+      </w:r>
+      <w:r>
+        <w:t>e consiste en elegir la acción que proporciona el mayor valor de Q la mayoría de las veces excepto en algunas ocasiones que se elige la acción al azar, esta proporción se determina dándole un valor pequeño a ε, que determinará con qué probabilidad se efectuarán esas acciones aleatorias.</w:t>
+      </w:r>
+      <w:r>
+        <w:t xml:space="preserve"> </w:t>
       </w:r>
       <w:r>
         <w:rPr>
           <w:i/>
           <w:iCs/>
         </w:rPr>
-        <w:t xml:space="preserve">y </w:t>
-      </w:r>
-      <w:r>
-        <w:t>qu</w:t>
-      </w:r>
-      <w:r>
-        <w:t>e consiste en elegir la acción que proporciona el mayor valor de Q la mayoría de las veces excepto en algunas ocasiones que se elige la acción al azar, esta proporción se determina dándole un valor pequeño a ε, que determinará con qué probabilidad se efectuarán esas acciones aleatorias.</w:t>
+        <w:t>ε-greedy</w:t>
+      </w:r>
+      <w:r>
+        <w:rPr>
+          <w:i/>
+          <w:iCs/>
+        </w:rPr>
+        <w:t xml:space="preserve"> </w:t>
+      </w:r>
+      <w:r>
+        <w:t>permitirá al algoritmo realizar tareas de “Exploración” de estados que de otra forma no serían visitados.</w:t>
       </w:r>
     </w:p>
     <w:p/>
@@ -4453,7 +4416,6 @@
         <w:t>Q(</w:t>
       </w:r>
       <w:proofErr w:type="spellStart"/>
-      <w:proofErr w:type="gramStart"/>
       <w:r>
         <w:rPr>
           <w:i/>
@@ -4462,7 +4424,6 @@
         <w:t>s,a</w:t>
       </w:r>
       <w:proofErr w:type="spellEnd"/>
-      <w:proofErr w:type="gramEnd"/>
       <w:r>
         <w:rPr>
           <w:i/>
@@ -4471,13 +4432,11 @@
         <w:t>)</w:t>
       </w:r>
       <w:r>
-        <w:t xml:space="preserve"> un término en el que intervienen varios factores. Por un </w:t>
-      </w:r>
-      <w:proofErr w:type="gramStart"/>
-      <w:r>
-        <w:t>lado</w:t>
-      </w:r>
-      <w:proofErr w:type="gramEnd"/>
+        <w:t xml:space="preserve"> un término en el que intervienen varios factores. Por un lado</w:t>
+      </w:r>
+      <w:r>
+        <w:t>,</w:t>
+      </w:r>
       <w:r>
         <w:t xml:space="preserve"> </w:t>
       </w:r>
@@ -4500,23 +4459,7 @@
         <w:t xml:space="preserve">, </w:t>
       </w:r>
       <w:r>
-        <w:t>que es la tasa de aprendizaje o “</w:t>
-      </w:r>
-      <w:proofErr w:type="spellStart"/>
-      <w:r>
-        <w:t>learning</w:t>
-      </w:r>
-      <w:proofErr w:type="spellEnd"/>
-      <w:r>
-        <w:t xml:space="preserve"> </w:t>
-      </w:r>
-      <w:proofErr w:type="spellStart"/>
-      <w:r>
-        <w:t>rate</w:t>
-      </w:r>
-      <w:proofErr w:type="spellEnd"/>
-      <w:r>
-        <w:t>” y que permite aumentar o disminuir el efecto del término entre paréntesis en el aprendizaje. Una tasa pequeña hará que el aprendizaje sea más lento pero una tasa demasiado grande puede hacer que el aprendizaje sea inestable y que, incluso, diverja del objetivo esperado.</w:t>
+        <w:t>que es la tasa de aprendizaje o “learning rate” y que permite aumentar o disminuir el efecto del término entre paréntesis en el aprendizaje. Una tasa pequeña hará que el aprendizaje sea más lento pero una tasa demasiado grande puede hacer que el aprendizaje sea inestable y que, incluso, diverja del objetivo esperado.</w:t>
       </w:r>
     </w:p>
     <w:p/>
@@ -4529,7 +4472,6 @@
           <w:iCs/>
         </w:rPr>
       </w:pPr>
-      <w:proofErr w:type="gramStart"/>
       <w:r>
         <w:rPr>
           <w:b/>
@@ -4549,11 +4491,7 @@
         <w:t xml:space="preserve">  </w:t>
       </w:r>
       <w:r>
-        <w:t>es</w:t>
-      </w:r>
-      <w:proofErr w:type="gramEnd"/>
-      <w:r>
-        <w:t xml:space="preserve"> la recompensa que se ha obtenido del entorno al realizar la acción a en el estado s.</w:t>
+        <w:t>es la recompensa que se ha obtenido del entorno al realizar la acción a en el estado s.</w:t>
       </w:r>
     </w:p>
     <w:p/>
@@ -5005,10 +4943,7 @@
         <w:t xml:space="preserve">En esta sección describiremos la implementación del algoritmo DQN que vamos a utilizar en nuestra comparativa. </w:t>
       </w:r>
       <w:r>
-        <w:t>El código del proyecto se puede encontrar en el siguiente repositorio de GitHub:</w:t>
-      </w:r>
-      <w:r>
-        <w:t xml:space="preserve"> </w:t>
+        <w:t xml:space="preserve">El código del proyecto se puede encontrar en el siguiente repositorio de GitHub: </w:t>
       </w:r>
     </w:p>
     <w:p/>
@@ -5068,34 +5003,10 @@
         <w:t xml:space="preserve">Lo primero que vamos a caracterizar es el conjunto de valores que determinarán el estado del sistema. Dado que lo que nos preocupa en </w:t>
       </w:r>
       <w:r>
-        <w:t xml:space="preserve">esta comparativa es el rendimiento que nos </w:t>
-      </w:r>
-      <w:proofErr w:type="gramStart"/>
-      <w:r>
-        <w:t>ofrece  Kubernetes</w:t>
-      </w:r>
-      <w:proofErr w:type="gramEnd"/>
-      <w:r>
-        <w:t xml:space="preserve"> en función de la carga en forma de peticiones que web que está soportando, partiremos de un vector que nos refleje el número de Pods que están funcionando en cada momento seguido del consumo de CPU </w:t>
-      </w:r>
-      <w:r>
-        <w:t xml:space="preserve">en cada uno de ellos. En nuestra comparativa permitiremos un máximo de 5 pods levantados simultáneamente para reducir complejidad y coste de </w:t>
-      </w:r>
-      <w:proofErr w:type="gramStart"/>
-      <w:r>
-        <w:t>entrenamiento</w:t>
-      </w:r>
-      <w:proofErr w:type="gramEnd"/>
-      <w:r>
-        <w:t xml:space="preserve"> pero es un parámetro que podrá ser modificado por configuración. Por </w:t>
-      </w:r>
-      <w:proofErr w:type="gramStart"/>
-      <w:r>
-        <w:t>tanto</w:t>
-      </w:r>
-      <w:proofErr w:type="gramEnd"/>
-      <w:r>
-        <w:t xml:space="preserve"> </w:t>
+        <w:t xml:space="preserve">esta comparativa es el rendimiento que nos ofrece  Kubernetes en función de la carga en forma de peticiones que web que está soportando, partiremos de un vector que nos refleje el número de Pods que están funcionando en cada momento seguido del consumo de CPU </w:t>
+      </w:r>
+      <w:r>
+        <w:t xml:space="preserve">en cada uno de ellos. En nuestra comparativa permitiremos un máximo de 5 pods levantados simultáneamente para reducir complejidad y coste de entrenamiento pero es un parámetro que podrá ser modificado por configuración. Por tanto </w:t>
       </w:r>
       <w:r>
         <w:t xml:space="preserve">podemos ilustrar la forma que tendrá </w:t>
@@ -5175,16 +5086,7 @@
         <w:t xml:space="preserve">Python </w:t>
       </w:r>
       <w:r>
-        <w:t xml:space="preserve">dedicada a implementar el Entorno, con el nombre “K8Senvironment” y que contiene los métodos necesarios para realizar las </w:t>
-      </w:r>
-      <w:r>
-        <w:t xml:space="preserve">distintas </w:t>
-      </w:r>
-      <w:r>
-        <w:t>operaciones</w:t>
-      </w:r>
-      <w:r>
-        <w:t xml:space="preserve"> que se necesitan. Una de ellas es precisamente obtener el estado del Cluster de Kubernetes</w:t>
+        <w:t>dedicada a implementar el Entorno, con el nombre “K8Senvironment” y que contiene los métodos necesarios para realizar las distintas operaciones que se necesitan. Una de ellas es precisamente obtener el estado del Cluster de Kubernetes</w:t>
       </w:r>
       <w:r>
         <w:t xml:space="preserve"> y el método que la implementa contiene el siguiente código:</w:t>
@@ -5196,14 +5098,14 @@
     <w:p>
       <w:r>
         <w:object w:dxaOrig="8504" w:dyaOrig="7843" w14:anchorId="280F57E1">
-          <v:shape id="_x0000_i1061" type="#_x0000_t75" style="width:425pt;height:392pt" o:ole="" o:bordertopcolor="this" o:borderleftcolor="this" o:borderbottomcolor="this" o:borderrightcolor="this">
+          <v:shape id="_x0000_i1029" type="#_x0000_t75" style="width:425pt;height:392.25pt" o:ole="" o:bordertopcolor="this" o:borderleftcolor="this" o:borderbottomcolor="this" o:borderrightcolor="this">
             <v:imagedata r:id="rId23" o:title=""/>
             <w10:bordertop type="single" width="4"/>
             <w10:borderleft type="single" width="4"/>
             <w10:borderbottom type="single" width="4"/>
             <w10:borderright type="single" width="4"/>
           </v:shape>
-          <o:OLEObject Type="Embed" ProgID="Word.OpenDocumentText.12" ShapeID="_x0000_i1061" DrawAspect="Content" ObjectID="_1691859180" r:id="rId24"/>
+          <o:OLEObject Type="Embed" ProgID="Word.OpenDocumentText.12" ShapeID="_x0000_i1029" DrawAspect="Content" ObjectID="_1692267539" r:id="rId24"/>
         </w:object>
       </w:r>
     </w:p>
@@ -5235,14 +5137,14 @@
     <w:p>
       <w:r>
         <w:object w:dxaOrig="8504" w:dyaOrig="1455" w14:anchorId="4FE19964">
-          <v:shape id="_x0000_i1071" type="#_x0000_t75" style="width:425pt;height:73pt" o:ole="" o:bordertopcolor="this" o:borderleftcolor="this" o:borderbottomcolor="this" o:borderrightcolor="this">
+          <v:shape id="_x0000_i1030" type="#_x0000_t75" style="width:425pt;height:72.55pt" o:ole="" o:bordertopcolor="this" o:borderleftcolor="this" o:borderbottomcolor="this" o:borderrightcolor="this">
             <v:imagedata r:id="rId25" o:title=""/>
             <w10:bordertop type="single" width="4"/>
             <w10:borderleft type="single" width="4"/>
             <w10:borderbottom type="single" width="4"/>
             <w10:borderright type="single" width="4"/>
           </v:shape>
-          <o:OLEObject Type="Embed" ProgID="Word.OpenDocumentText.12" ShapeID="_x0000_i1071" DrawAspect="Content" ObjectID="_1691859181" r:id="rId26"/>
+          <o:OLEObject Type="Embed" ProgID="Word.OpenDocumentText.12" ShapeID="_x0000_i1030" DrawAspect="Content" ObjectID="_1692267540" r:id="rId26"/>
         </w:object>
       </w:r>
     </w:p>
@@ -5258,15 +5160,7 @@
       </w:r>
       <w:proofErr w:type="spellEnd"/>
       <w:r>
-        <w:t xml:space="preserve">-apache”. A </w:t>
-      </w:r>
-      <w:proofErr w:type="gramStart"/>
-      <w:r>
-        <w:t>continuación</w:t>
-      </w:r>
-      <w:proofErr w:type="gramEnd"/>
-      <w:r>
-        <w:t xml:space="preserve"> para cada Pod leemos los parámetros de uso de CPU y Memoria y, finalmente, construimos el vector estado con los datos del número total de Pods y el uso de CPU de cada uno de ellos en milicores (dividimos por 1000000 porque la información obtenida del API viene en </w:t>
+        <w:t xml:space="preserve">-apache”. A continuación para cada Pod leemos los parámetros de uso de CPU y Memoria y, finalmente, construimos el vector estado con los datos del número total de Pods y el uso de CPU de cada uno de ellos en milicores (dividimos por 1000000 porque la información obtenida del API viene en </w:t>
       </w:r>
       <w:proofErr w:type="spellStart"/>
       <w:r>
@@ -5310,14 +5204,14 @@
       </w:pPr>
       <w:r>
         <w:object w:dxaOrig="8504" w:dyaOrig="3554" w14:anchorId="6A2CD2AE">
-          <v:shape id="_x0000_i1084" type="#_x0000_t75" style="width:425pt;height:177.5pt" o:ole="">
+          <v:shape id="_x0000_i1031" type="#_x0000_t75" style="width:425pt;height:177.85pt" o:ole="" o:bordertopcolor="this" o:borderleftcolor="this" o:borderbottomcolor="this" o:borderrightcolor="this">
             <v:imagedata r:id="rId27" o:title=""/>
             <w10:bordertop type="single" width="4"/>
             <w10:borderleft type="single" width="4"/>
             <w10:borderbottom type="single" width="4"/>
             <w10:borderright type="single" width="4"/>
           </v:shape>
-          <o:OLEObject Type="Embed" ProgID="Word.OpenDocumentText.12" ShapeID="_x0000_i1084" DrawAspect="Content" ObjectID="_1691859182" r:id="rId28"/>
+          <o:OLEObject Type="Embed" ProgID="Word.OpenDocumentText.12" ShapeID="_x0000_i1031" DrawAspect="Content" ObjectID="_1692267541" r:id="rId28"/>
         </w:object>
       </w:r>
     </w:p>
@@ -5341,14 +5235,14 @@
     <w:p>
       <w:r>
         <w:object w:dxaOrig="8504" w:dyaOrig="2089" w14:anchorId="46DD3FB6">
-          <v:shape id="_x0000_i1077" type="#_x0000_t75" style="width:425pt;height:104.5pt" o:ole="" o:bordertopcolor="this" o:borderleftcolor="this" o:borderbottomcolor="this" o:borderrightcolor="this">
+          <v:shape id="_x0000_i1032" type="#_x0000_t75" style="width:425pt;height:104.25pt" o:ole="" o:bordertopcolor="this" o:borderleftcolor="this" o:borderbottomcolor="this" o:borderrightcolor="this">
             <v:imagedata r:id="rId29" o:title=""/>
             <w10:bordertop type="single" width="4"/>
             <w10:borderleft type="single" width="4"/>
             <w10:borderbottom type="single" width="4"/>
             <w10:borderright type="single" width="4"/>
           </v:shape>
-          <o:OLEObject Type="Embed" ProgID="Word.OpenDocumentText.12" ShapeID="_x0000_i1077" DrawAspect="Content" ObjectID="_1691859183" r:id="rId30"/>
+          <o:OLEObject Type="Embed" ProgID="Word.OpenDocumentText.12" ShapeID="_x0000_i1032" DrawAspect="Content" ObjectID="_1692267542" r:id="rId30"/>
         </w:object>
       </w:r>
     </w:p>
@@ -5406,15 +5300,7 @@
         <w:t xml:space="preserve">Para ello debemos establecer una distinción entre lo que consideramos un pod con </w:t>
       </w:r>
       <w:r>
-        <w:t xml:space="preserve">un uso intensivo de CPU, un uso medio o un uso bajo. Dado que la herramienta “minikube” en la que estamos ejecutando el cluster de Kubernetes parece estar asignando un límite de 0,5 CPUs a los pods vamos a considerar que un pod está siendo utilizado de forma intensiva si su uso de cpu es superior a 200 milicores y un uso bajo si este valor está por debajo de 50. Los valores entre ambos indicarán el uso medio. Por tanto, </w:t>
-      </w:r>
-      <w:proofErr w:type="gramStart"/>
-      <w:r>
-        <w:t>del  estado</w:t>
-      </w:r>
-      <w:proofErr w:type="gramEnd"/>
-      <w:r>
-        <w:t xml:space="preserve"> obtenemos el número de pods utilizados y los clasificamos mediante la siguiente función:</w:t>
+        <w:t>un uso intensivo de CPU, un uso medio o un uso bajo. Dado que la herramienta “minikube” en la que estamos ejecutando el cluster de Kubernetes parece estar asignando un límite de 0,5 CPUs a los pods vamos a considerar que un pod está siendo utilizado de forma intensiva si su uso de cpu es superior a 200 milicores y un uso bajo si este valor está por debajo de 50. Los valores entre ambos indicarán el uso medio. Por tanto, del  estado obtenemos el número de pods utilizados y los clasificamos mediante la siguiente función:</w:t>
       </w:r>
     </w:p>
     <w:p/>
@@ -5423,15 +5309,15 @@
     <w:bookmarkEnd w:id="32"/>
     <w:p>
       <w:r>
-        <w:object w:dxaOrig="8504" w:dyaOrig="2327" w14:anchorId="320FC138">
-          <v:shape id="_x0000_i1087" type="#_x0000_t75" style="width:425pt;height:116.5pt" o:ole="" o:bordertopcolor="this" o:borderleftcolor="this" o:borderbottomcolor="this" o:borderrightcolor="this">
+        <w:object w:dxaOrig="8504" w:dyaOrig="2618" w14:anchorId="320FC138">
+          <v:shape id="_x0000_i1049" type="#_x0000_t75" style="width:425pt;height:125.75pt" o:ole="">
             <v:imagedata r:id="rId31" o:title=""/>
             <w10:bordertop type="single" width="4"/>
             <w10:borderleft type="single" width="4"/>
             <w10:borderbottom type="single" width="4"/>
             <w10:borderright type="single" width="4"/>
           </v:shape>
-          <o:OLEObject Type="Embed" ProgID="Word.OpenDocumentText.12" ShapeID="_x0000_i1087" DrawAspect="Content" ObjectID="_1691859184" r:id="rId32"/>
+          <o:OLEObject Type="Embed" ProgID="Word.OpenDocumentText.12" ShapeID="_x0000_i1049" DrawAspect="Content" ObjectID="_1692267543" r:id="rId32"/>
         </w:object>
       </w:r>
     </w:p>
@@ -5466,14 +5352,14 @@
     <w:p>
       <w:r>
         <w:object w:dxaOrig="8504" w:dyaOrig="5501" w14:anchorId="050B630B">
-          <v:shape id="_x0000_i1109" type="#_x0000_t75" style="width:425pt;height:275pt" o:ole="">
+          <v:shape id="_x0000_i1034" type="#_x0000_t75" style="width:425pt;height:275.1pt" o:ole="" o:bordertopcolor="this" o:borderleftcolor="this" o:borderbottomcolor="this" o:borderrightcolor="this">
             <v:imagedata r:id="rId33" o:title=""/>
             <w10:bordertop type="single" width="4"/>
             <w10:borderleft type="single" width="4"/>
             <w10:borderbottom type="single" width="4"/>
             <w10:borderright type="single" width="4"/>
           </v:shape>
-          <o:OLEObject Type="Embed" ProgID="Word.OpenDocumentText.12" ShapeID="_x0000_i1109" DrawAspect="Content" ObjectID="_1691859185" r:id="rId34"/>
+          <o:OLEObject Type="Embed" ProgID="Word.OpenDocumentText.12" ShapeID="_x0000_i1034" DrawAspect="Content" ObjectID="_1692267544" r:id="rId34"/>
         </w:object>
       </w:r>
     </w:p>
@@ -5489,14 +5375,14 @@
     <w:p>
       <w:r>
         <w:object w:dxaOrig="8504" w:dyaOrig="5295" w14:anchorId="2556BA22">
-          <v:shape id="_x0000_i1114" type="#_x0000_t75" style="width:425pt;height:265pt" o:ole="">
+          <v:shape id="_x0000_i1035" type="#_x0000_t75" style="width:425pt;height:264.9pt" o:ole="" o:bordertopcolor="this" o:borderleftcolor="this" o:borderbottomcolor="this" o:borderrightcolor="this">
             <v:imagedata r:id="rId35" o:title=""/>
             <w10:bordertop type="single" width="4"/>
             <w10:borderleft type="single" width="4"/>
             <w10:borderbottom type="single" width="4"/>
             <w10:borderright type="single" width="4"/>
           </v:shape>
-          <o:OLEObject Type="Embed" ProgID="Word.OpenDocumentText.12" ShapeID="_x0000_i1114" DrawAspect="Content" ObjectID="_1691859186" r:id="rId36"/>
+          <o:OLEObject Type="Embed" ProgID="Word.OpenDocumentText.12" ShapeID="_x0000_i1035" DrawAspect="Content" ObjectID="_1692267545" r:id="rId36"/>
         </w:object>
       </w:r>
     </w:p>
@@ -5515,26 +5401,879 @@
       <w:pPr>
         <w:spacing w:before="240"/>
         <w:rPr>
-          <w:rFonts w:ascii="Times New Roman" w:eastAsia="Times New Roman" w:hAnsi="Times New Roman" w:cs="Times New Roman"/>
-          <w:sz w:val="24"/>
-          <w:szCs w:val="24"/>
-        </w:rPr>
-      </w:pPr>
-      <w:r>
-        <w:rPr>
-          <w:rFonts w:ascii="Times New Roman" w:eastAsia="Times New Roman" w:hAnsi="Times New Roman" w:cs="Times New Roman"/>
-          <w:sz w:val="24"/>
-          <w:szCs w:val="24"/>
+          <w:rFonts w:eastAsia="Times New Roman"/>
+        </w:rPr>
+      </w:pPr>
+      <w:r>
+        <w:rPr>
+          <w:rFonts w:eastAsia="Times New Roman"/>
+        </w:rPr>
+        <w:t xml:space="preserve">El </w:t>
+      </w:r>
+      <w:r>
+        <w:rPr>
+          <w:rFonts w:eastAsia="Times New Roman"/>
+        </w:rPr>
+        <w:t xml:space="preserve">agente es la representación del algoritmo de aprendizaje por refuerzo propiamente dicho y el responsable de elegir la mejor </w:t>
+      </w:r>
+      <w:r>
+        <w:rPr>
+          <w:rFonts w:eastAsia="Times New Roman"/>
+        </w:rPr>
+        <w:t xml:space="preserve">acción dado un determinado estado del entorno. En nuestro sistema lo implementaremos con una clase </w:t>
+      </w:r>
+      <w:r>
+        <w:rPr>
+          <w:rFonts w:eastAsia="Times New Roman"/>
+        </w:rPr>
+        <w:t xml:space="preserve">llamada </w:t>
+      </w:r>
+      <w:r>
+        <w:rPr>
+          <w:rFonts w:eastAsia="Times New Roman"/>
+        </w:rPr>
+        <w:t>“</w:t>
+      </w:r>
+      <w:proofErr w:type="spellStart"/>
+      <w:r>
+        <w:rPr>
+          <w:rFonts w:eastAsia="Times New Roman"/>
+        </w:rPr>
+        <w:t>DQNAgent</w:t>
+      </w:r>
+      <w:proofErr w:type="spellEnd"/>
+      <w:r>
+        <w:rPr>
+          <w:rFonts w:eastAsia="Times New Roman"/>
+        </w:rPr>
+        <w:t>”</w:t>
+      </w:r>
+      <w:r>
+        <w:rPr>
+          <w:rFonts w:eastAsia="Times New Roman"/>
+        </w:rPr>
+        <w:t>. Las propiedades que necesita para poder realizar su labor las definimos en su método “_</w:t>
+      </w:r>
+      <w:proofErr w:type="spellStart"/>
+      <w:r>
+        <w:rPr>
+          <w:rFonts w:eastAsia="Times New Roman"/>
+        </w:rPr>
+        <w:t>init</w:t>
+      </w:r>
+      <w:proofErr w:type="spellEnd"/>
+      <w:r>
+        <w:rPr>
+          <w:rFonts w:eastAsia="Times New Roman"/>
+        </w:rPr>
+        <w:t>_” y son las siguientes:</w:t>
+      </w:r>
+    </w:p>
+    <w:bookmarkStart w:id="36" w:name="_MON_1692259273"/>
+    <w:bookmarkEnd w:id="36"/>
+    <w:p>
+      <w:pPr>
+        <w:spacing w:before="240"/>
+        <w:rPr>
+          <w:rFonts w:eastAsia="Times New Roman"/>
+        </w:rPr>
+      </w:pPr>
+      <w:r>
+        <w:rPr>
+          <w:rFonts w:eastAsia="Times New Roman"/>
+        </w:rPr>
+        <w:object w:dxaOrig="8504" w:dyaOrig="8036" w14:anchorId="0AA72F6C">
+          <v:shape id="_x0000_i1045" type="#_x0000_t75" style="width:425pt;height:401.9pt" o:ole="" o:bordertopcolor="this" o:borderleftcolor="this" o:borderbottomcolor="this" o:borderrightcolor="this">
+            <v:imagedata r:id="rId37" o:title=""/>
+            <w10:bordertop type="single" width="4"/>
+            <w10:borderleft type="single" width="4"/>
+            <w10:borderbottom type="single" width="4"/>
+            <w10:borderright type="single" width="4"/>
+          </v:shape>
+          <o:OLEObject Type="Embed" ProgID="Word.OpenDocumentText.12" ShapeID="_x0000_i1045" DrawAspect="Content" ObjectID="_1692267546" r:id="rId38"/>
+        </w:object>
+      </w:r>
+    </w:p>
+    <w:p>
+      <w:pPr>
+        <w:spacing w:before="240"/>
+      </w:pPr>
+      <w:r>
+        <w:rPr>
+          <w:rFonts w:eastAsia="Times New Roman"/>
+        </w:rPr>
+        <w:t>Tanto alpha y gamma, cómo épsilon fueron comentados previamente en la sección en la que se describía el algoritmo de Q-Learning. Representan respectivamente, la tasa de aprendizaje o “learning rate” (</w:t>
+      </w:r>
+      <w:r>
+        <w:rPr>
+          <w:rFonts w:eastAsia="Times New Roman"/>
+          <w:b/>
+          <w:bCs/>
+        </w:rPr>
+        <w:t>α</w:t>
+      </w:r>
+      <w:r>
+        <w:rPr>
+          <w:rFonts w:eastAsia="Times New Roman"/>
+        </w:rPr>
+        <w:t>), el factor de descuento (</w:t>
+      </w:r>
+      <w:r>
+        <w:rPr>
+          <w:rFonts w:eastAsia="Times New Roman"/>
+          <w:b/>
+          <w:bCs/>
+        </w:rPr>
+        <w:t>γ</w:t>
+      </w:r>
+      <w:r>
+        <w:rPr>
+          <w:rFonts w:eastAsia="Times New Roman"/>
+        </w:rPr>
+        <w:t xml:space="preserve">) y el parámetro </w:t>
+      </w:r>
+      <w:r>
+        <w:rPr>
+          <w:rFonts w:eastAsia="Times New Roman"/>
+          <w:b/>
+          <w:bCs/>
+        </w:rPr>
+        <w:t>ε</w:t>
+      </w:r>
+      <w:r>
+        <w:rPr>
+          <w:rFonts w:eastAsia="Times New Roman"/>
+        </w:rPr>
+        <w:t xml:space="preserve"> que necesita la póliza durante el entrenamiento para poder aplicar </w:t>
+      </w:r>
+      <w:r>
+        <w:rPr>
+          <w:i/>
+          <w:iCs/>
+        </w:rPr>
+        <w:t>ε-greedy</w:t>
+      </w:r>
+      <w:r>
+        <w:rPr>
+          <w:i/>
+          <w:iCs/>
         </w:rPr>
         <w:t xml:space="preserve"> </w:t>
       </w:r>
+      <w:r>
+        <w:t xml:space="preserve">en su toma de decisiones y permitir al agente “explorar” nuevos estados en lugar de </w:t>
+      </w:r>
+      <w:r>
+        <w:t>“explotar”</w:t>
+      </w:r>
+      <w:r>
+        <w:t xml:space="preserve"> siempre los que más recompensa le proporcionan.</w:t>
+      </w:r>
+      <w:r>
+        <w:t xml:space="preserve"> En nuestro caso añadimos otros dos parámetros, el “min_epsilon” y el “epsilon_decay” </w:t>
+      </w:r>
+      <w:r>
+        <w:t xml:space="preserve">que nos permitirán modular el valor de épsilon durante los periodos de entrenamiento, comenzando con un </w:t>
+      </w:r>
+      <w:r>
+        <w:rPr>
+          <w:b/>
+          <w:bCs/>
+        </w:rPr>
+        <w:t>ε</w:t>
+      </w:r>
+      <w:r>
+        <w:rPr>
+          <w:b/>
+          <w:bCs/>
+        </w:rPr>
+        <w:t xml:space="preserve"> </w:t>
+      </w:r>
+      <w:r>
+        <w:t xml:space="preserve">grande en las primeras fases del mismo de forma que </w:t>
+      </w:r>
+      <w:r>
+        <w:lastRenderedPageBreak/>
+        <w:t>haya mayor número de acciones elegidas al azar y que, paulatinamente, se vaya reduciendo, permitiendo al agente elegir las acciones que sabe le proporcionan mayores recompensas.</w:t>
+      </w:r>
+      <w:r>
+        <w:t xml:space="preserve"> </w:t>
+      </w:r>
+    </w:p>
+    <w:p>
+      <w:pPr>
+        <w:pStyle w:val="Ttulo4"/>
+      </w:pPr>
+      <w:r>
+        <w:t>Modelo</w:t>
+      </w:r>
+    </w:p>
+    <w:p>
+      <w:pPr>
+        <w:spacing w:before="240"/>
+      </w:pPr>
+      <w:r>
+        <w:t xml:space="preserve">El corazón del agente lo constituye la función que decide cada acción y que, cómo vimos en la descripción del algoritmo DQN, está implementada mediante una red neuronal. En nuestro caso hemos utilizado </w:t>
+      </w:r>
+      <w:r>
+        <w:t xml:space="preserve">el módulo </w:t>
+      </w:r>
+      <w:proofErr w:type="spellStart"/>
+      <w:r>
+        <w:t>Keras</w:t>
+      </w:r>
+      <w:proofErr w:type="spellEnd"/>
+      <w:r>
+        <w:t xml:space="preserve"> de </w:t>
+      </w:r>
+      <w:proofErr w:type="spellStart"/>
+      <w:r>
+        <w:t>Tensorflow</w:t>
+      </w:r>
+      <w:proofErr w:type="spellEnd"/>
+      <w:r>
+        <w:t xml:space="preserve"> para darle forma y lo hacemos mediante el método:</w:t>
+      </w:r>
+    </w:p>
+    <w:bookmarkStart w:id="37" w:name="_MON_1692261191"/>
+    <w:bookmarkEnd w:id="37"/>
+    <w:p>
+      <w:pPr>
+        <w:spacing w:before="240"/>
+        <w:rPr>
+          <w:rFonts w:eastAsia="Times New Roman"/>
+        </w:rPr>
+      </w:pPr>
+      <w:r>
+        <w:rPr>
+          <w:rFonts w:eastAsia="Times New Roman"/>
+        </w:rPr>
+        <w:object w:dxaOrig="8504" w:dyaOrig="3858" w14:anchorId="5AC925B1">
+          <v:shape id="_x0000_i1057" type="#_x0000_t75" style="width:425pt;height:192.9pt" o:ole="">
+            <v:imagedata r:id="rId39" o:title=""/>
+            <w10:bordertop type="single" width="4"/>
+            <w10:borderleft type="single" width="4"/>
+            <w10:borderbottom type="single" width="4"/>
+            <w10:borderright type="single" width="4"/>
+          </v:shape>
+          <o:OLEObject Type="Embed" ProgID="Word.OpenDocumentText.12" ShapeID="_x0000_i1057" DrawAspect="Content" ObjectID="_1692267547" r:id="rId40"/>
+        </w:object>
+      </w:r>
+    </w:p>
+    <w:p>
+      <w:pPr>
+        <w:spacing w:before="240"/>
+        <w:rPr>
+          <w:rFonts w:eastAsia="Times New Roman"/>
+        </w:rPr>
+      </w:pPr>
+      <w:r>
+        <w:rPr>
+          <w:rFonts w:eastAsia="Times New Roman"/>
+        </w:rPr>
+        <w:t>Cómo se puede ver en el código, el modelo tiene varias campas “densamente conectadas” (Dense), es decir, en las que cada neurona de una capa está conectada a todas las de la capa siguiente. La primera capa recibe el estado proporcionado por el Entorno y, por ello, definimos en la misma un “input_shape” que tiene el mismo número de elementos que el vector estado descrito anteriormente. La última capa tiene</w:t>
+      </w:r>
+      <w:r>
+        <w:rPr>
+          <w:rFonts w:eastAsia="Times New Roman"/>
+        </w:rPr>
+        <w:t xml:space="preserve"> </w:t>
+      </w:r>
+      <w:r>
+        <w:rPr>
+          <w:rFonts w:eastAsia="Times New Roman"/>
+        </w:rPr>
+        <w:t xml:space="preserve">tantas salidas cómo </w:t>
+      </w:r>
+      <w:r>
+        <w:rPr>
+          <w:rFonts w:eastAsia="Times New Roman"/>
+        </w:rPr>
+        <w:t>defina el espacio de acciones del agente. En nuestro caso hemos optado por que este espacio de acciones tenga las mismas salidas que el máximo número de pods que podemos instanciar, de forma que la posición del</w:t>
+      </w:r>
+      <w:r>
+        <w:rPr>
+          <w:rFonts w:eastAsia="Times New Roman"/>
+        </w:rPr>
+        <w:t xml:space="preserve"> valor</w:t>
+      </w:r>
+      <w:r>
+        <w:rPr>
+          <w:rFonts w:eastAsia="Times New Roman"/>
+        </w:rPr>
+        <w:t xml:space="preserve"> máximo represente el número de pods que el agente interpretará cómo el más óptimo.</w:t>
+      </w:r>
+    </w:p>
+    <w:p>
+      <w:pPr>
+        <w:spacing w:before="240"/>
+        <w:rPr>
+          <w:rFonts w:eastAsia="Times New Roman"/>
+        </w:rPr>
+      </w:pPr>
+      <w:r>
+        <w:rPr>
+          <w:rFonts w:eastAsia="Times New Roman"/>
+        </w:rPr>
+        <w:t>Fin</w:t>
+      </w:r>
+      <w:r>
+        <w:rPr>
+          <w:rFonts w:eastAsia="Times New Roman"/>
+        </w:rPr>
+        <w:t>a</w:t>
+      </w:r>
+      <w:r>
+        <w:rPr>
+          <w:rFonts w:eastAsia="Times New Roman"/>
+        </w:rPr>
+        <w:t xml:space="preserve">lmente se le indica a la red neuronal los parámetros de la función de coste (Mean Squared Error), el tipo de optimizador (Adam) y la métrica para evaluar </w:t>
+      </w:r>
+      <w:r>
+        <w:rPr>
+          <w:rFonts w:eastAsia="Times New Roman"/>
+        </w:rPr>
+        <w:t>el rendimiento de la red.</w:t>
+      </w:r>
+    </w:p>
+    <w:p>
+      <w:pPr>
+        <w:pStyle w:val="Ttulo4"/>
+      </w:pPr>
+      <w:r>
+        <w:t>Replay Buffer</w:t>
+      </w:r>
+    </w:p>
+    <w:p>
+      <w:r>
+        <w:t xml:space="preserve">Otro de los elementos fundamentales de este algoritmo es el “replay buffer” que consiste básicamente en un almacén en el que vamos depositando </w:t>
+      </w:r>
+      <w:r>
+        <w:t>registros con la información que el agente va recopilando durante su proceso de entrenamiento. Esta información la constituyen el estado, la acción que elige el agente en función de este, la recompensa obtenida al efectuar la acción y el nuevo estado del sistema tras la misma. El agente tiene una función para almacenar dicho estado tras cada uno de las transiciones que se produzcan en el sistema.</w:t>
+      </w:r>
+    </w:p>
+    <w:p/>
+    <w:p/>
+    <w:p/>
+    <w:bookmarkStart w:id="38" w:name="_MON_1692263319"/>
+    <w:bookmarkEnd w:id="38"/>
+    <w:p>
+      <w:r>
+        <w:object w:dxaOrig="8504" w:dyaOrig="1349" w14:anchorId="3D739C2D">
+          <v:shape id="_x0000_i1059" type="#_x0000_t75" style="width:425pt;height:72.55pt" o:ole="" o:bordertopcolor="this" o:borderleftcolor="this" o:borderbottomcolor="this" o:borderrightcolor="this">
+            <v:imagedata r:id="rId41" o:title=""/>
+            <w10:bordertop type="single" width="4"/>
+            <w10:borderleft type="single" width="4"/>
+            <w10:borderbottom type="single" width="4"/>
+            <w10:borderright type="single" width="4"/>
+          </v:shape>
+          <o:OLEObject Type="Embed" ProgID="Word.OpenDocumentText.12" ShapeID="_x0000_i1059" DrawAspect="Content" ObjectID="_1692267548" r:id="rId42"/>
+        </w:object>
+      </w:r>
+    </w:p>
+    <w:p/>
+    <w:p>
+      <w:r>
+        <w:t xml:space="preserve">El sentido del replay buffer es evitar, durante el entrenamiento del agente, que los estados que este se vaya encontrando estén demasiado correlacionados entre sí, debido a qué no cambien mucho de una transición a la siguiente. Lo que se hace entonces es, cuando el buffer tiene un número suficiente de registros, obtener una muestra </w:t>
+      </w:r>
+      <w:r>
+        <w:t xml:space="preserve">con un determinado tamaño (batch_size), de forma que no se tomen registros consecutivos, y realizar un paso de entrenamiento con cada uno de ellos. </w:t>
+      </w:r>
+    </w:p>
+    <w:p>
+      <w:pPr>
+        <w:pStyle w:val="Ttulo4"/>
+      </w:pPr>
+      <w:r>
+        <w:t>Target Network</w:t>
+      </w:r>
+    </w:p>
+    <w:p>
+      <w:pPr>
+        <w:spacing w:before="240"/>
+        <w:rPr>
+          <w:rFonts w:eastAsia="Times New Roman"/>
+        </w:rPr>
+      </w:pPr>
+      <w:r>
+        <w:rPr>
+          <w:rFonts w:eastAsia="Times New Roman"/>
+        </w:rPr>
+        <w:t xml:space="preserve">Cómo se puede observar en la función de inicio de nuestro agente, se construyen dos redes neuronales, la Target (objetivo) y la Main (principal). </w:t>
+      </w:r>
+      <w:r>
+        <w:rPr>
+          <w:rFonts w:eastAsia="Times New Roman"/>
+        </w:rPr>
+        <w:t>La explicación la encontramos en la naturaleza d</w:t>
+      </w:r>
+      <w:r>
+        <w:rPr>
+          <w:rFonts w:eastAsia="Times New Roman"/>
+        </w:rPr>
+        <w:t>el proceso de entrenamiento</w:t>
+      </w:r>
+      <w:r>
+        <w:rPr>
+          <w:rFonts w:eastAsia="Times New Roman"/>
+        </w:rPr>
+        <w:t xml:space="preserve"> que podemos ver a continuación:</w:t>
+      </w:r>
+    </w:p>
+    <w:bookmarkStart w:id="39" w:name="_MON_1692263853"/>
+    <w:bookmarkEnd w:id="39"/>
+    <w:p>
+      <w:pPr>
+        <w:spacing w:before="240"/>
+        <w:rPr>
+          <w:rFonts w:eastAsia="Times New Roman"/>
+        </w:rPr>
+      </w:pPr>
+      <w:r>
+        <w:rPr>
+          <w:rFonts w:eastAsia="Times New Roman"/>
+        </w:rPr>
+        <w:object w:dxaOrig="8504" w:dyaOrig="6537" w14:anchorId="3682B6CE">
+          <v:shape id="_x0000_i1072" type="#_x0000_t75" style="width:425pt;height:326.7pt" o:ole="">
+            <v:imagedata r:id="rId43" o:title=""/>
+            <w10:bordertop type="single" width="4"/>
+            <w10:borderleft type="single" width="4"/>
+            <w10:borderbottom type="single" width="4"/>
+            <w10:borderright type="single" width="4"/>
+          </v:shape>
+          <o:OLEObject Type="Embed" ProgID="Word.OpenDocumentText.12" ShapeID="_x0000_i1072" DrawAspect="Content" ObjectID="_1692267549" r:id="rId44"/>
+        </w:object>
+      </w:r>
+    </w:p>
+    <w:p/>
+    <w:p>
+      <w:r>
+        <w:lastRenderedPageBreak/>
+        <w:t xml:space="preserve">En cada paso de entrenamiento se toma una muestra de vectores y para cada uno de ellos calculamos el </w:t>
+      </w:r>
+      <w:r>
+        <w:t xml:space="preserve">nuevo </w:t>
+      </w:r>
+      <w:r>
+        <w:t xml:space="preserve">valor </w:t>
+      </w:r>
+      <w:r>
+        <w:t xml:space="preserve">Q </w:t>
+      </w:r>
+      <w:r>
+        <w:t>según la fórmula</w:t>
+      </w:r>
+      <w:r>
+        <w:t xml:space="preserve"> ya vista anteriormente</w:t>
+      </w:r>
+      <w:r>
+        <w:t>:</w:t>
+      </w:r>
+    </w:p>
+    <w:p/>
+    <w:p>
+      <w:pPr>
+        <w:jc w:val="center"/>
+      </w:pPr>
+      <m:oMath>
+        <m:limLow>
+          <m:limLowPr>
+            <m:ctrlPr>
+              <w:rPr>
+                <w:rFonts w:ascii="Cambria Math" w:hAnsi="Cambria Math"/>
+                <w:i/>
+              </w:rPr>
+            </m:ctrlPr>
+          </m:limLowPr>
+          <m:e>
+            <m:r>
+              <m:rPr>
+                <m:sty m:val="p"/>
+              </m:rPr>
+              <w:rPr>
+                <w:rFonts w:ascii="Cambria Math" w:hAnsi="Cambria Math"/>
+              </w:rPr>
+              <m:t>Q</m:t>
+            </m:r>
+            <m:d>
+              <m:dPr>
+                <m:ctrlPr>
+                  <w:rPr>
+                    <w:rFonts w:ascii="Cambria Math" w:hAnsi="Cambria Math"/>
+                  </w:rPr>
+                </m:ctrlPr>
+              </m:dPr>
+              <m:e>
+                <m:r>
+                  <m:rPr>
+                    <m:sty m:val="p"/>
+                  </m:rPr>
+                  <w:rPr>
+                    <w:rFonts w:ascii="Cambria Math" w:hAnsi="Cambria Math"/>
+                  </w:rPr>
+                  <m:t>s,a</m:t>
+                </m:r>
+              </m:e>
+            </m:d>
+            <m:r>
+              <m:rPr>
+                <m:sty m:val="p"/>
+              </m:rPr>
+              <w:rPr>
+                <w:rFonts w:ascii="Cambria Math" w:hAnsi="Cambria Math"/>
+              </w:rPr>
+              <m:t>=Q</m:t>
+            </m:r>
+            <m:d>
+              <m:dPr>
+                <m:ctrlPr>
+                  <w:rPr>
+                    <w:rFonts w:ascii="Cambria Math" w:hAnsi="Cambria Math"/>
+                  </w:rPr>
+                </m:ctrlPr>
+              </m:dPr>
+              <m:e>
+                <m:r>
+                  <m:rPr>
+                    <m:sty m:val="p"/>
+                  </m:rPr>
+                  <w:rPr>
+                    <w:rFonts w:ascii="Cambria Math" w:hAnsi="Cambria Math"/>
+                  </w:rPr>
+                  <m:t>s,a</m:t>
+                </m:r>
+              </m:e>
+            </m:d>
+            <m:r>
+              <m:rPr>
+                <m:sty m:val="p"/>
+              </m:rPr>
+              <w:rPr>
+                <w:rFonts w:ascii="Cambria Math" w:hAnsi="Cambria Math"/>
+              </w:rPr>
+              <m:t xml:space="preserve">+ α(r+γ max </m:t>
+            </m:r>
+          </m:e>
+          <m:lim>
+            <m:sSup>
+              <m:sSupPr>
+                <m:ctrlPr>
+                  <w:rPr>
+                    <w:rFonts w:ascii="Cambria Math" w:hAnsi="Cambria Math"/>
+                    <w:i/>
+                  </w:rPr>
+                </m:ctrlPr>
+              </m:sSupPr>
+              <m:e>
+                <m:r>
+                  <w:rPr>
+                    <w:rFonts w:ascii="Cambria Math" w:hAnsi="Cambria Math"/>
+                  </w:rPr>
+                  <m:t xml:space="preserve">                                                                        a</m:t>
+                </m:r>
+              </m:e>
+              <m:sup>
+                <m:r>
+                  <w:rPr>
+                    <w:rFonts w:ascii="Cambria Math" w:hAnsi="Cambria Math"/>
+                  </w:rPr>
+                  <m:t>'</m:t>
+                </m:r>
+              </m:sup>
+            </m:sSup>
+          </m:lim>
+        </m:limLow>
+        <m:r>
+          <w:rPr>
+            <w:rFonts w:ascii="Cambria Math" w:hAnsi="Cambria Math"/>
+          </w:rPr>
+          <m:t>Q</m:t>
+        </m:r>
+        <m:d>
+          <m:dPr>
+            <m:ctrlPr>
+              <w:rPr>
+                <w:rFonts w:ascii="Cambria Math" w:hAnsi="Cambria Math"/>
+                <w:i/>
+              </w:rPr>
+            </m:ctrlPr>
+          </m:dPr>
+          <m:e>
+            <m:sSup>
+              <m:sSupPr>
+                <m:ctrlPr>
+                  <w:rPr>
+                    <w:rFonts w:ascii="Cambria Math" w:hAnsi="Cambria Math"/>
+                    <w:i/>
+                  </w:rPr>
+                </m:ctrlPr>
+              </m:sSupPr>
+              <m:e>
+                <m:r>
+                  <w:rPr>
+                    <w:rFonts w:ascii="Cambria Math" w:hAnsi="Cambria Math"/>
+                  </w:rPr>
+                  <m:t>s</m:t>
+                </m:r>
+              </m:e>
+              <m:sup>
+                <m:r>
+                  <w:rPr>
+                    <w:rFonts w:ascii="Cambria Math" w:hAnsi="Cambria Math"/>
+                  </w:rPr>
+                  <m:t>'</m:t>
+                </m:r>
+              </m:sup>
+            </m:sSup>
+            <m:r>
+              <w:rPr>
+                <w:rFonts w:ascii="Cambria Math" w:hAnsi="Cambria Math"/>
+              </w:rPr>
+              <m:t xml:space="preserve">, </m:t>
+            </m:r>
+            <m:sSup>
+              <m:sSupPr>
+                <m:ctrlPr>
+                  <w:rPr>
+                    <w:rFonts w:ascii="Cambria Math" w:hAnsi="Cambria Math"/>
+                    <w:i/>
+                  </w:rPr>
+                </m:ctrlPr>
+              </m:sSupPr>
+              <m:e>
+                <m:r>
+                  <w:rPr>
+                    <w:rFonts w:ascii="Cambria Math" w:hAnsi="Cambria Math"/>
+                  </w:rPr>
+                  <m:t>a</m:t>
+                </m:r>
+              </m:e>
+              <m:sup>
+                <m:r>
+                  <w:rPr>
+                    <w:rFonts w:ascii="Cambria Math" w:hAnsi="Cambria Math"/>
+                  </w:rPr>
+                  <m:t>'</m:t>
+                </m:r>
+              </m:sup>
+            </m:sSup>
+          </m:e>
+        </m:d>
+        <m:r>
+          <w:rPr>
+            <w:rFonts w:ascii="Cambria Math" w:hAnsi="Cambria Math"/>
+          </w:rPr>
+          <m:t>-Q(s,a))</m:t>
+        </m:r>
+      </m:oMath>
+      <w:r>
+        <w:t xml:space="preserve">        </w:t>
+      </w:r>
+    </w:p>
+    <w:p/>
+    <w:p>
+      <w:r>
+        <w:t>A continuación</w:t>
+      </w:r>
+      <w:r>
+        <w:t>,</w:t>
+      </w:r>
+      <w:r>
+        <w:t xml:space="preserve"> se realiza un paso entrenamiento de la red con los nuevos Q values. Dado que, en cada uno de los pasos, estamos modificando la red principal, si utilizáramos esta misma red para obtener los valores objetivo (target) estaríamos introduciendo inestabilidad en el sistema ya que </w:t>
+      </w:r>
+      <w:r>
+        <w:t>el objetivo se estará “moviendo” a la vez que intentamos alcanzarlo. Por utilizar una metáfora gráfica, sería una situación similar a la siguiente:</w:t>
+      </w:r>
+    </w:p>
+    <w:p/>
+    <w:p>
+      <w:pPr>
+        <w:jc w:val="center"/>
+      </w:pPr>
+      <w:r>
+        <w:rPr>
+          <w:noProof/>
+        </w:rPr>
+        <w:drawing>
+          <wp:inline distT="0" distB="0" distL="0" distR="0" wp14:anchorId="351585B3" wp14:editId="3AD09B24">
+            <wp:extent cx="1903730" cy="1951355"/>
+            <wp:effectExtent l="0" t="0" r="1270" b="0"/>
+            <wp:docPr id="5" name="Imagen 5"/>
+            <wp:cNvGraphicFramePr>
+              <a:graphicFrameLocks xmlns:a="http://schemas.openxmlformats.org/drawingml/2006/main" noChangeAspect="1"/>
+            </wp:cNvGraphicFramePr>
+            <a:graphic xmlns:a="http://schemas.openxmlformats.org/drawingml/2006/main">
+              <a:graphicData uri="http://schemas.openxmlformats.org/drawingml/2006/picture">
+                <pic:pic xmlns:pic="http://schemas.openxmlformats.org/drawingml/2006/picture">
+                  <pic:nvPicPr>
+                    <pic:cNvPr id="0" name="Picture 49"/>
+                    <pic:cNvPicPr>
+                      <a:picLocks noChangeAspect="1" noChangeArrowheads="1"/>
+                    </pic:cNvPicPr>
+                  </pic:nvPicPr>
+                  <pic:blipFill>
+                    <a:blip r:embed="rId45">
+                      <a:extLst>
+                        <a:ext uri="{28A0092B-C50C-407E-A947-70E740481C1C}">
+                          <a14:useLocalDpi xmlns:a14="http://schemas.microsoft.com/office/drawing/2010/main" val="0"/>
+                        </a:ext>
+                      </a:extLst>
+                    </a:blip>
+                    <a:srcRect/>
+                    <a:stretch>
+                      <a:fillRect/>
+                    </a:stretch>
+                  </pic:blipFill>
+                  <pic:spPr bwMode="auto">
+                    <a:xfrm>
+                      <a:off x="0" y="0"/>
+                      <a:ext cx="1903730" cy="1951355"/>
+                    </a:xfrm>
+                    <a:prstGeom prst="rect">
+                      <a:avLst/>
+                    </a:prstGeom>
+                    <a:noFill/>
+                    <a:ln>
+                      <a:noFill/>
+                    </a:ln>
+                  </pic:spPr>
+                </pic:pic>
+              </a:graphicData>
+            </a:graphic>
+          </wp:inline>
+        </w:drawing>
+      </w:r>
+    </w:p>
+    <w:p>
+      <w:pPr>
+        <w:jc w:val="center"/>
+      </w:pPr>
+    </w:p>
+    <w:p>
+      <w:r>
+        <w:t>En la que el burro, nuestra red principal, no lograría alcanzar la zanahoria, el valor objetivo, po</w:t>
+      </w:r>
+      <w:r>
+        <w:t>r</w:t>
+      </w:r>
+      <w:r>
+        <w:t xml:space="preserve">que se está moviendo con él. </w:t>
+      </w:r>
+      <w:r>
+        <w:t xml:space="preserve">Es por ello que se utiliza una segunda red, la target </w:t>
+      </w:r>
+      <w:proofErr w:type="spellStart"/>
+      <w:r>
+        <w:t>network</w:t>
+      </w:r>
+      <w:proofErr w:type="spellEnd"/>
+      <w:r>
+        <w:t xml:space="preserve">, que es idéntica a la principal, pero cuyos parámetros sólo se modifican cada determinado número de pasos copiándolos de la red principal. De esta forma la red objetivo permanece estable </w:t>
+      </w:r>
+      <w:r>
+        <w:t xml:space="preserve">durante </w:t>
+      </w:r>
+      <w:r>
+        <w:t>el número de pasos elegido y, cada vez que se repita ese número de pasos se actualiza de la forma siguiente:</w:t>
+      </w:r>
+    </w:p>
+    <w:p/>
+    <w:bookmarkStart w:id="40" w:name="_MON_1692266355"/>
+    <w:bookmarkEnd w:id="40"/>
+    <w:p>
+      <w:r>
+        <w:object w:dxaOrig="8504" w:dyaOrig="1799" w14:anchorId="5BA1B7AE">
+          <v:shape id="_x0000_i1078" type="#_x0000_t75" style="width:425pt;height:89.75pt" o:ole="" o:bordertopcolor="this" o:borderleftcolor="this" o:borderbottomcolor="this" o:borderrightcolor="this">
+            <v:imagedata r:id="rId46" o:title=""/>
+            <w10:bordertop type="single" width="4"/>
+            <w10:borderleft type="single" width="4"/>
+            <w10:borderbottom type="single" width="4"/>
+            <w10:borderright type="single" width="4"/>
+          </v:shape>
+          <o:OLEObject Type="Embed" ProgID="Word.OpenDocumentText.12" ShapeID="_x0000_i1078" DrawAspect="Content" ObjectID="_1692267550" r:id="rId47"/>
+        </w:object>
+      </w:r>
+    </w:p>
+    <w:p/>
+    <w:p>
+      <w:pPr>
+        <w:pStyle w:val="Ttulo4"/>
+      </w:pPr>
+      <w:r>
+        <w:t>Acción</w:t>
+      </w:r>
+    </w:p>
+    <w:p>
+      <w:r>
+        <w:t>Por último, tenemos el método que utiliza el agente para elegir su acción y qu</w:t>
+      </w:r>
+      <w:r>
+        <w:t>e vemos implementado en el siguiente fragmento de código:</w:t>
+      </w:r>
+    </w:p>
+    <w:p/>
+    <w:bookmarkStart w:id="41" w:name="_MON_1692266901"/>
+    <w:bookmarkEnd w:id="41"/>
+    <w:p>
+      <w:r>
+        <w:object w:dxaOrig="8504" w:dyaOrig="3598" w14:anchorId="47AEB547">
+          <v:shape id="_x0000_i1083" type="#_x0000_t75" style="width:425pt;height:180pt" o:ole="" o:bordertopcolor="this" o:borderleftcolor="this" o:borderbottomcolor="this" o:borderrightcolor="this">
+            <v:imagedata r:id="rId48" o:title=""/>
+            <w10:bordertop type="single" width="4"/>
+            <w10:borderleft type="single" width="4"/>
+            <w10:borderbottom type="single" width="4"/>
+            <w10:borderright type="single" width="4"/>
+          </v:shape>
+          <o:OLEObject Type="Embed" ProgID="Word.OpenDocumentText.12" ShapeID="_x0000_i1083" DrawAspect="Content" ObjectID="_1692267551" r:id="rId49"/>
+        </w:object>
+      </w:r>
+    </w:p>
+    <w:p/>
+    <w:p>
+      <w:r>
+        <w:t xml:space="preserve">En este método se comprueba en primer lugar si estamos en modo entrenamiento o no, para, en dicho caso poder realizar “exploración” eligiendo acciones al azar aplicando </w:t>
+      </w:r>
+      <w:r>
+        <w:rPr>
+          <w:i/>
+          <w:iCs/>
+        </w:rPr>
+        <w:t>ε-greedy</w:t>
+      </w:r>
+      <w:r>
+        <w:t>. El valor de ε irá decayendo cada vez que se ejecute el método hasta alcanzar un valor mínimo.</w:t>
+      </w:r>
+    </w:p>
+    <w:p>
+      <w:r>
+        <w:t>En el caso de qu</w:t>
+      </w:r>
+      <w:r>
+        <w:t>e,</w:t>
+      </w:r>
+      <w:r>
+        <w:t xml:space="preserve"> por probabilidad, o porque no estemos ya en modo de entrenamiento (producción), no se produzca la elección aleatoria de la acción, esta se obtendrá a partir de nuestra red neuronal principal</w:t>
+      </w:r>
+      <w:r>
+        <w:t xml:space="preserve">, y representará el número de pods que debe tener el cluster de Kubernetes para cubrir la demanda de peticiones que se pueda estar produciendo en ese momento. </w:t>
+      </w:r>
     </w:p>
     <w:p>
       <w:pPr>
         <w:pStyle w:val="Ttulo3"/>
       </w:pPr>
       <w:r>
-        <w:t>Simulación</w:t>
+        <w:t>Entrenamiento</w:t>
+      </w:r>
+    </w:p>
+    <w:p/>
+    <w:p/>
+    <w:p>
+      <w:pPr>
+        <w:pStyle w:val="Ttulo3"/>
+      </w:pPr>
+      <w:r>
+        <w:t>Ejecución</w:t>
       </w:r>
     </w:p>
     <w:p>
@@ -5554,12 +6293,12 @@
       <w:pPr>
         <w:pStyle w:val="Ttulo2"/>
       </w:pPr>
-      <w:bookmarkStart w:id="36" w:name="_Toc81237633"/>
+      <w:bookmarkStart w:id="42" w:name="_Toc81237633"/>
       <w:r>
         <w:lastRenderedPageBreak/>
         <w:t>Resultados</w:t>
       </w:r>
-      <w:bookmarkEnd w:id="36"/>
+      <w:bookmarkEnd w:id="42"/>
     </w:p>
     <w:p>
       <w:pPr>
@@ -5600,12 +6339,12 @@
       <w:pPr>
         <w:pStyle w:val="Ttulo2"/>
       </w:pPr>
-      <w:bookmarkStart w:id="37" w:name="_Toc81237634"/>
+      <w:bookmarkStart w:id="43" w:name="_Toc81237634"/>
       <w:r>
         <w:lastRenderedPageBreak/>
         <w:t>Conclusiones</w:t>
       </w:r>
-      <w:bookmarkEnd w:id="37"/>
+      <w:bookmarkEnd w:id="43"/>
     </w:p>
     <w:p/>
     <w:p>
@@ -5619,12 +6358,12 @@
       <w:pPr>
         <w:pStyle w:val="Ttulo2"/>
       </w:pPr>
-      <w:bookmarkStart w:id="38" w:name="_Toc81237635"/>
+      <w:bookmarkStart w:id="44" w:name="_Toc81237635"/>
       <w:r>
         <w:lastRenderedPageBreak/>
         <w:t>Bibliografía</w:t>
       </w:r>
-      <w:bookmarkEnd w:id="38"/>
+      <w:bookmarkEnd w:id="44"/>
     </w:p>
     <w:p>
       <w:pPr>
@@ -5745,7 +6484,7 @@
       <w:pPr>
         <w:pStyle w:val="Ttulo2"/>
       </w:pPr>
-      <w:bookmarkStart w:id="39" w:name="_Toc81237636"/>
+      <w:bookmarkStart w:id="45" w:name="_Toc81237636"/>
       <w:r>
         <w:lastRenderedPageBreak/>
         <w:t xml:space="preserve">Otros </w:t>
@@ -5753,17 +6492,17 @@
       <w:r>
         <w:t>Recursos</w:t>
       </w:r>
-      <w:bookmarkEnd w:id="39"/>
+      <w:bookmarkEnd w:id="45"/>
     </w:p>
     <w:p>
       <w:pPr>
         <w:pStyle w:val="Ttulo3"/>
       </w:pPr>
-      <w:bookmarkStart w:id="40" w:name="_Toc81237637"/>
+      <w:bookmarkStart w:id="46" w:name="_Toc81237637"/>
       <w:r>
         <w:t>Repositorio de Código</w:t>
       </w:r>
-      <w:bookmarkEnd w:id="40"/>
+      <w:bookmarkEnd w:id="46"/>
     </w:p>
     <w:p/>
     <w:p>
@@ -5773,7 +6512,7 @@
     </w:p>
     <w:p/>
     <w:p>
-      <w:hyperlink r:id="rId37" w:history="1">
+      <w:hyperlink r:id="rId50" w:history="1">
         <w:r>
           <w:rPr>
             <w:rStyle w:val="Hipervnculo"/>
@@ -5786,15 +6525,15 @@
       <w:pPr>
         <w:pStyle w:val="Ttulo3"/>
       </w:pPr>
-      <w:bookmarkStart w:id="41" w:name="_Toc81237638"/>
+      <w:bookmarkStart w:id="47" w:name="_Toc81237638"/>
       <w:r>
         <w:t>Cliente Python de Kubernetes</w:t>
       </w:r>
-      <w:bookmarkEnd w:id="41"/>
-    </w:p>
-    <w:p/>
-    <w:p>
-      <w:hyperlink r:id="rId38" w:history="1">
+      <w:bookmarkEnd w:id="47"/>
+    </w:p>
+    <w:p/>
+    <w:p>
+      <w:hyperlink r:id="rId51" w:history="1">
         <w:r>
           <w:rPr>
             <w:rStyle w:val="Hipervnculo"/>
@@ -5807,7 +6546,7 @@
       <w:pPr>
         <w:pStyle w:val="Ttulo3"/>
       </w:pPr>
-      <w:bookmarkStart w:id="42" w:name="_Toc81237639"/>
+      <w:bookmarkStart w:id="48" w:name="_Toc81237639"/>
       <w:proofErr w:type="spellStart"/>
       <w:r>
         <w:t>Indice</w:t>
@@ -5816,7 +6555,7 @@
       <w:r>
         <w:t xml:space="preserve"> de Figuras</w:t>
       </w:r>
-      <w:bookmarkEnd w:id="42"/>
+      <w:bookmarkEnd w:id="48"/>
     </w:p>
     <w:p>
       <w:pPr>
@@ -6256,8 +6995,8 @@
     </w:p>
     <w:p/>
     <w:sectPr>
-      <w:headerReference w:type="default" r:id="rId39"/>
-      <w:footerReference w:type="default" r:id="rId40"/>
+      <w:headerReference w:type="default" r:id="rId52"/>
+      <w:footerReference w:type="default" r:id="rId53"/>
       <w:pgSz w:w="12240" w:h="15840"/>
       <w:pgMar w:top="1440" w:right="1440" w:bottom="1440" w:left="1440" w:header="720" w:footer="720" w:gutter="0"/>
       <w:pgNumType w:start="1"/>

</xml_diff>

<commit_message>
Corrección límites de CPU en pods marcados por php-apache.yml
</commit_message>
<xml_diff>
--- a/doc/Autoescalado con Aprendizaje por Refuerzo.docx
+++ b/doc/Autoescalado con Aprendizaje por Refuerzo.docx
@@ -2941,14 +2941,14 @@
             <v:path o:extrusionok="f" gradientshapeok="t" o:connecttype="rect"/>
             <o:lock v:ext="edit" aspectratio="t"/>
           </v:shapetype>
-          <v:shape id="_x0000_i1025" type="#_x0000_t75" style="width:425.1pt;height:70.1pt" o:ole="" o:bordertopcolor="this" o:borderleftcolor="this" o:borderbottomcolor="this" o:borderrightcolor="this">
+          <v:shape id="_x0000_i1025" type="#_x0000_t75" style="width:425.1pt;height:70.25pt" o:ole="" o:bordertopcolor="this" o:borderleftcolor="this" o:borderbottomcolor="this" o:borderrightcolor="this">
             <v:imagedata r:id="rId10" o:title=""/>
             <w10:bordertop type="single" width="4"/>
             <w10:borderleft type="single" width="4"/>
             <w10:borderbottom type="single" width="4"/>
             <w10:borderright type="single" width="4"/>
           </v:shape>
-          <o:OLEObject Type="Embed" ProgID="Word.OpenDocumentText.12" ShapeID="_x0000_i1025" DrawAspect="Content" ObjectID="_1692288021" r:id="rId11"/>
+          <o:OLEObject Type="Embed" ProgID="Word.OpenDocumentText.12" ShapeID="_x0000_i1025" DrawAspect="Content" ObjectID="_1692289064" r:id="rId11"/>
         </w:object>
       </w:r>
     </w:p>
@@ -2964,14 +2964,14 @@
     <w:p>
       <w:r>
         <w:object w:dxaOrig="8504" w:dyaOrig="3149" w14:anchorId="5A2A2D88">
-          <v:shape id="_x0000_i1026" type="#_x0000_t75" style="width:425.1pt;height:157.15pt" o:ole="" o:bordertopcolor="this" o:borderleftcolor="this" o:borderbottomcolor="this" o:borderrightcolor="this">
+          <v:shape id="_x0000_i1026" type="#_x0000_t75" style="width:425.1pt;height:157.25pt" o:ole="" o:bordertopcolor="this" o:borderleftcolor="this" o:borderbottomcolor="this" o:borderrightcolor="this">
             <v:imagedata r:id="rId12" o:title=""/>
             <w10:bordertop type="single" width="4"/>
             <w10:borderleft type="single" width="4"/>
             <w10:borderbottom type="single" width="4"/>
             <w10:borderright type="single" width="4"/>
           </v:shape>
-          <o:OLEObject Type="Embed" ProgID="Word.OpenDocumentText.12" ShapeID="_x0000_i1026" DrawAspect="Content" ObjectID="_1692288022" r:id="rId13"/>
+          <o:OLEObject Type="Embed" ProgID="Word.OpenDocumentText.12" ShapeID="_x0000_i1026" DrawAspect="Content" ObjectID="_1692289065" r:id="rId13"/>
         </w:object>
       </w:r>
     </w:p>
@@ -3056,14 +3056,14 @@
     <w:p>
       <w:r>
         <w:object w:dxaOrig="8504" w:dyaOrig="706" w14:anchorId="098C88EC">
-          <v:shape id="_x0000_i1027" type="#_x0000_t75" style="width:425.1pt;height:35.05pt" o:ole="" o:bordertopcolor="this" o:borderleftcolor="this" o:borderbottomcolor="this" o:borderrightcolor="this">
+          <v:shape id="_x0000_i1027" type="#_x0000_t75" style="width:425.1pt;height:35.15pt" o:ole="" o:bordertopcolor="this" o:borderleftcolor="this" o:borderbottomcolor="this" o:borderrightcolor="this">
             <v:imagedata r:id="rId15" o:title=""/>
             <w10:bordertop type="single" width="4"/>
             <w10:borderleft type="single" width="4"/>
             <w10:borderbottom type="single" width="4"/>
             <w10:borderright type="single" width="4"/>
           </v:shape>
-          <o:OLEObject Type="Embed" ProgID="Word.OpenDocumentText.12" ShapeID="_x0000_i1027" DrawAspect="Content" ObjectID="_1692288023" r:id="rId16"/>
+          <o:OLEObject Type="Embed" ProgID="Word.OpenDocumentText.12" ShapeID="_x0000_i1027" DrawAspect="Content" ObjectID="_1692289066" r:id="rId16"/>
         </w:object>
       </w:r>
     </w:p>
@@ -3083,14 +3083,14 @@
     <w:p>
       <w:r>
         <w:object w:dxaOrig="8504" w:dyaOrig="740" w14:anchorId="6F6D753D">
-          <v:shape id="_x0000_i1028" type="#_x0000_t75" style="width:425.1pt;height:36.95pt" o:ole="" o:bordertopcolor="this" o:borderleftcolor="this" o:borderbottomcolor="this" o:borderrightcolor="this">
+          <v:shape id="_x0000_i1028" type="#_x0000_t75" style="width:425.1pt;height:36.85pt" o:ole="" o:bordertopcolor="this" o:borderleftcolor="this" o:borderbottomcolor="this" o:borderrightcolor="this">
             <v:imagedata r:id="rId17" o:title=""/>
             <w10:bordertop type="single" width="4"/>
             <w10:borderleft type="single" width="4"/>
             <w10:borderbottom type="single" width="4"/>
             <w10:borderright type="single" width="4"/>
           </v:shape>
-          <o:OLEObject Type="Embed" ProgID="Word.OpenDocumentText.12" ShapeID="_x0000_i1028" DrawAspect="Content" ObjectID="_1692288024" r:id="rId18"/>
+          <o:OLEObject Type="Embed" ProgID="Word.OpenDocumentText.12" ShapeID="_x0000_i1028" DrawAspect="Content" ObjectID="_1692289067" r:id="rId18"/>
         </w:object>
       </w:r>
     </w:p>
@@ -3279,14 +3279,14 @@
     <w:p>
       <w:r>
         <w:object w:dxaOrig="8504" w:dyaOrig="2072" w14:anchorId="4ABB0EC7">
-          <v:shape id="_x0000_i1029" type="#_x0000_t75" style="width:425.1pt;height:103.3pt" o:ole="" o:bordertopcolor="this" o:borderleftcolor="this" o:borderbottomcolor="this" o:borderrightcolor="this">
+          <v:shape id="_x0000_i1029" type="#_x0000_t75" style="width:425.1pt;height:103.7pt" o:ole="" o:bordertopcolor="this" o:borderleftcolor="this" o:borderbottomcolor="this" o:borderrightcolor="this">
             <v:imagedata r:id="rId20" o:title=""/>
             <w10:bordertop type="single" width="4"/>
             <w10:borderleft type="single" width="4"/>
             <w10:borderbottom type="single" width="4"/>
             <w10:borderright type="single" width="4"/>
           </v:shape>
-          <o:OLEObject Type="Embed" ProgID="Word.OpenDocumentText.12" ShapeID="_x0000_i1029" DrawAspect="Content" ObjectID="_1692288025" r:id="rId21"/>
+          <o:OLEObject Type="Embed" ProgID="Word.OpenDocumentText.12" ShapeID="_x0000_i1029" DrawAspect="Content" ObjectID="_1692289068" r:id="rId21"/>
         </w:object>
       </w:r>
     </w:p>
@@ -3335,14 +3335,14 @@
     <w:p>
       <w:r>
         <w:object w:dxaOrig="8504" w:dyaOrig="2965" w14:anchorId="0532D11F">
-          <v:shape id="_x0000_i1030" type="#_x0000_t75" style="width:425.1pt;height:148.4pt" o:ole="" o:bordertopcolor="this" o:borderleftcolor="this" o:borderbottomcolor="this" o:borderrightcolor="this">
+          <v:shape id="_x0000_i1030" type="#_x0000_t75" style="width:425.1pt;height:148.05pt" o:ole="" o:bordertopcolor="this" o:borderleftcolor="this" o:borderbottomcolor="this" o:borderrightcolor="this">
             <v:imagedata r:id="rId22" o:title=""/>
             <w10:bordertop type="single" width="4"/>
             <w10:borderleft type="single" width="4"/>
             <w10:borderbottom type="single" width="4"/>
             <w10:borderright type="single" width="4"/>
           </v:shape>
-          <o:OLEObject Type="Embed" ProgID="Word.OpenDocumentText.12" ShapeID="_x0000_i1030" DrawAspect="Content" ObjectID="_1692288026" r:id="rId23"/>
+          <o:OLEObject Type="Embed" ProgID="Word.OpenDocumentText.12" ShapeID="_x0000_i1030" DrawAspect="Content" ObjectID="_1692289069" r:id="rId23"/>
         </w:object>
       </w:r>
     </w:p>
@@ -5291,14 +5291,14 @@
     <w:p>
       <w:r>
         <w:object w:dxaOrig="8504" w:dyaOrig="7843" w14:anchorId="280F57E1">
-          <v:shape id="_x0000_i1031" type="#_x0000_t75" style="width:425.1pt;height:391.95pt" o:ole="" o:bordertopcolor="this" o:borderleftcolor="this" o:borderbottomcolor="this" o:borderrightcolor="this">
+          <v:shape id="_x0000_i1031" type="#_x0000_t75" style="width:425.1pt;height:392.25pt" o:ole="" o:bordertopcolor="this" o:borderleftcolor="this" o:borderbottomcolor="this" o:borderrightcolor="this">
             <v:imagedata r:id="rId29" o:title=""/>
             <w10:bordertop type="single" width="4"/>
             <w10:borderleft type="single" width="4"/>
             <w10:borderbottom type="single" width="4"/>
             <w10:borderright type="single" width="4"/>
           </v:shape>
-          <o:OLEObject Type="Embed" ProgID="Word.OpenDocumentText.12" ShapeID="_x0000_i1031" DrawAspect="Content" ObjectID="_1692288027" r:id="rId30"/>
+          <o:OLEObject Type="Embed" ProgID="Word.OpenDocumentText.12" ShapeID="_x0000_i1031" DrawAspect="Content" ObjectID="_1692289070" r:id="rId30"/>
         </w:object>
       </w:r>
     </w:p>
@@ -5330,14 +5330,14 @@
     <w:p>
       <w:r>
         <w:object w:dxaOrig="8504" w:dyaOrig="1455" w14:anchorId="4FE19964">
-          <v:shape id="_x0000_i1032" type="#_x0000_t75" style="width:425.1pt;height:72.65pt" o:ole="" o:bordertopcolor="this" o:borderleftcolor="this" o:borderbottomcolor="this" o:borderrightcolor="this">
+          <v:shape id="_x0000_i1032" type="#_x0000_t75" style="width:425.1pt;height:72.6pt" o:ole="" o:bordertopcolor="this" o:borderleftcolor="this" o:borderbottomcolor="this" o:borderrightcolor="this">
             <v:imagedata r:id="rId31" o:title=""/>
             <w10:bordertop type="single" width="4"/>
             <w10:borderleft type="single" width="4"/>
             <w10:borderbottom type="single" width="4"/>
             <w10:borderright type="single" width="4"/>
           </v:shape>
-          <o:OLEObject Type="Embed" ProgID="Word.OpenDocumentText.12" ShapeID="_x0000_i1032" DrawAspect="Content" ObjectID="_1692288028" r:id="rId32"/>
+          <o:OLEObject Type="Embed" ProgID="Word.OpenDocumentText.12" ShapeID="_x0000_i1032" DrawAspect="Content" ObjectID="_1692289071" r:id="rId32"/>
         </w:object>
       </w:r>
     </w:p>
@@ -5389,14 +5389,14 @@
       </w:pPr>
       <w:r>
         <w:object w:dxaOrig="8504" w:dyaOrig="3554" w14:anchorId="6A2CD2AE">
-          <v:shape id="_x0000_i1033" type="#_x0000_t75" style="width:425.1pt;height:177.8pt" o:ole="" o:bordertopcolor="this" o:borderleftcolor="this" o:borderbottomcolor="this" o:borderrightcolor="this">
+          <v:shape id="_x0000_i1033" type="#_x0000_t75" style="width:425.1pt;height:178pt" o:ole="" o:bordertopcolor="this" o:borderleftcolor="this" o:borderbottomcolor="this" o:borderrightcolor="this">
             <v:imagedata r:id="rId33" o:title=""/>
             <w10:bordertop type="single" width="4"/>
             <w10:borderleft type="single" width="4"/>
             <w10:borderbottom type="single" width="4"/>
             <w10:borderright type="single" width="4"/>
           </v:shape>
-          <o:OLEObject Type="Embed" ProgID="Word.OpenDocumentText.12" ShapeID="_x0000_i1033" DrawAspect="Content" ObjectID="_1692288029" r:id="rId34"/>
+          <o:OLEObject Type="Embed" ProgID="Word.OpenDocumentText.12" ShapeID="_x0000_i1033" DrawAspect="Content" ObjectID="_1692289072" r:id="rId34"/>
         </w:object>
       </w:r>
     </w:p>
@@ -5420,14 +5420,14 @@
     <w:p>
       <w:r>
         <w:object w:dxaOrig="8504" w:dyaOrig="2089" w14:anchorId="46DD3FB6">
-          <v:shape id="_x0000_i1034" type="#_x0000_t75" style="width:425.1pt;height:104.55pt" o:ole="" o:bordertopcolor="this" o:borderleftcolor="this" o:borderbottomcolor="this" o:borderrightcolor="this">
+          <v:shape id="_x0000_i1034" type="#_x0000_t75" style="width:425.1pt;height:104.25pt" o:ole="" o:bordertopcolor="this" o:borderleftcolor="this" o:borderbottomcolor="this" o:borderrightcolor="this">
             <v:imagedata r:id="rId35" o:title=""/>
             <w10:bordertop type="single" width="4"/>
             <w10:borderleft type="single" width="4"/>
             <w10:borderbottom type="single" width="4"/>
             <w10:borderright type="single" width="4"/>
           </v:shape>
-          <o:OLEObject Type="Embed" ProgID="Word.OpenDocumentText.12" ShapeID="_x0000_i1034" DrawAspect="Content" ObjectID="_1692288030" r:id="rId36"/>
+          <o:OLEObject Type="Embed" ProgID="Word.OpenDocumentText.12" ShapeID="_x0000_i1034" DrawAspect="Content" ObjectID="_1692289073" r:id="rId36"/>
         </w:object>
       </w:r>
     </w:p>
@@ -5485,24 +5485,35 @@
         <w:t xml:space="preserve">Para ello debemos establecer una distinción entre lo que consideramos un pod con </w:t>
       </w:r>
       <w:r>
-        <w:t>un uso intensivo de CPU, un uso medio o un uso bajo. Dado que la herramienta “minikube” en la que estamos ejecutando el cluster de Kubernetes parece estar asignando un límite de 0,5 CPUs a los pods vamos a considerar que un pod está siendo utilizado de forma intensiva si su uso de cpu es superior a 200 milicores y un uso bajo si este valor está por debajo de 50. Los valores entre ambos indicarán el uso medio. Por tanto, del  estado obtenemos el número de pods utilizados y los clasificamos mediante la siguiente función:</w:t>
-      </w:r>
-    </w:p>
-    <w:p/>
+        <w:t xml:space="preserve">un uso intensivo de CPU, un uso medio o un uso bajo. Dado que </w:t>
+      </w:r>
+      <w:r>
+        <w:t>en el fichero de despliegue hemos indicado que los pods tendrán un límite de uso de 500 milicores</w:t>
+      </w:r>
+      <w:r>
+        <w:t xml:space="preserve"> </w:t>
+      </w:r>
+      <w:r>
+        <w:t xml:space="preserve">o </w:t>
+      </w:r>
+      <w:r>
+        <w:t>0,5 CPUs vamos a considerar que un pod está siendo utilizado de forma intensiva si su uso de cpu es superior a 200 milicores y un uso bajo si este valor está por debajo de 50. Los valores entre ambos indicarán el uso medio. Por tanto, del estado obtenemos el número de pods utilizados y los clasificamos mediante la siguiente función:</w:t>
+      </w:r>
+    </w:p>
     <w:p/>
     <w:bookmarkStart w:id="34" w:name="_MON_1691857756"/>
     <w:bookmarkEnd w:id="34"/>
     <w:p>
       <w:r>
         <w:object w:dxaOrig="8504" w:dyaOrig="2618" w14:anchorId="320FC138">
-          <v:shape id="_x0000_i1035" type="#_x0000_t75" style="width:425.1pt;height:125.85pt" o:ole="" o:bordertopcolor="this" o:borderleftcolor="this" o:borderbottomcolor="this" o:borderrightcolor="this">
+          <v:shape id="_x0000_i1035" type="#_x0000_t75" style="width:425.1pt;height:125.55pt" o:ole="" o:bordertopcolor="this" o:borderleftcolor="this" o:borderbottomcolor="this" o:borderrightcolor="this">
             <v:imagedata r:id="rId37" o:title=""/>
             <w10:bordertop type="single" width="4"/>
             <w10:borderleft type="single" width="4"/>
             <w10:borderbottom type="single" width="4"/>
             <w10:borderright type="single" width="4"/>
           </v:shape>
-          <o:OLEObject Type="Embed" ProgID="Word.OpenDocumentText.12" ShapeID="_x0000_i1035" DrawAspect="Content" ObjectID="_1692288031" r:id="rId38"/>
+          <o:OLEObject Type="Embed" ProgID="Word.OpenDocumentText.12" ShapeID="_x0000_i1035" DrawAspect="Content" ObjectID="_1692289074" r:id="rId38"/>
         </w:object>
       </w:r>
     </w:p>
@@ -5537,14 +5548,14 @@
     <w:p>
       <w:r>
         <w:object w:dxaOrig="8504" w:dyaOrig="5501" w14:anchorId="050B630B">
-          <v:shape id="_x0000_i1036" type="#_x0000_t75" style="width:425.1pt;height:274.85pt" o:ole="" o:bordertopcolor="this" o:borderleftcolor="this" o:borderbottomcolor="this" o:borderrightcolor="this">
+          <v:shape id="_x0000_i1036" type="#_x0000_t75" style="width:425.1pt;height:275.35pt" o:ole="" o:bordertopcolor="this" o:borderleftcolor="this" o:borderbottomcolor="this" o:borderrightcolor="this">
             <v:imagedata r:id="rId39" o:title=""/>
             <w10:bordertop type="single" width="4"/>
             <w10:borderleft type="single" width="4"/>
             <w10:borderbottom type="single" width="4"/>
             <w10:borderright type="single" width="4"/>
           </v:shape>
-          <o:OLEObject Type="Embed" ProgID="Word.OpenDocumentText.12" ShapeID="_x0000_i1036" DrawAspect="Content" ObjectID="_1692288032" r:id="rId40"/>
+          <o:OLEObject Type="Embed" ProgID="Word.OpenDocumentText.12" ShapeID="_x0000_i1036" DrawAspect="Content" ObjectID="_1692289075" r:id="rId40"/>
         </w:object>
       </w:r>
     </w:p>
@@ -5560,14 +5571,14 @@
     <w:p>
       <w:r>
         <w:object w:dxaOrig="8504" w:dyaOrig="5295" w14:anchorId="2556BA22">
-          <v:shape id="_x0000_i1037" type="#_x0000_t75" style="width:425.1pt;height:264.85pt" o:ole="" o:bordertopcolor="this" o:borderleftcolor="this" o:borderbottomcolor="this" o:borderrightcolor="this">
+          <v:shape id="_x0000_i1037" type="#_x0000_t75" style="width:425.1pt;height:264.95pt" o:ole="" o:bordertopcolor="this" o:borderleftcolor="this" o:borderbottomcolor="this" o:borderrightcolor="this">
             <v:imagedata r:id="rId41" o:title=""/>
             <w10:bordertop type="single" width="4"/>
             <w10:borderleft type="single" width="4"/>
             <w10:borderbottom type="single" width="4"/>
             <w10:borderright type="single" width="4"/>
           </v:shape>
-          <o:OLEObject Type="Embed" ProgID="Word.OpenDocumentText.12" ShapeID="_x0000_i1037" DrawAspect="Content" ObjectID="_1692288033" r:id="rId42"/>
+          <o:OLEObject Type="Embed" ProgID="Word.OpenDocumentText.12" ShapeID="_x0000_i1037" DrawAspect="Content" ObjectID="_1692289076" r:id="rId42"/>
         </w:object>
       </w:r>
     </w:p>
@@ -5668,14 +5679,14 @@
           <w:rFonts w:eastAsia="Times New Roman"/>
         </w:rPr>
         <w:object w:dxaOrig="8504" w:dyaOrig="8036" w14:anchorId="0AA72F6C">
-          <v:shape id="_x0000_i1038" type="#_x0000_t75" style="width:425.1pt;height:401.95pt" o:ole="" o:bordertopcolor="this" o:borderleftcolor="this" o:borderbottomcolor="this" o:borderrightcolor="this">
+          <v:shape id="_x0000_i1038" type="#_x0000_t75" style="width:425.1pt;height:402.05pt" o:ole="" o:bordertopcolor="this" o:borderleftcolor="this" o:borderbottomcolor="this" o:borderrightcolor="this">
             <v:imagedata r:id="rId43" o:title=""/>
             <w10:bordertop type="single" width="4"/>
             <w10:borderleft type="single" width="4"/>
             <w10:borderbottom type="single" width="4"/>
             <w10:borderright type="single" width="4"/>
           </v:shape>
-          <o:OLEObject Type="Embed" ProgID="Word.OpenDocumentText.12" ShapeID="_x0000_i1038" DrawAspect="Content" ObjectID="_1692288034" r:id="rId44"/>
+          <o:OLEObject Type="Embed" ProgID="Word.OpenDocumentText.12" ShapeID="_x0000_i1038" DrawAspect="Content" ObjectID="_1692289077" r:id="rId44"/>
         </w:object>
       </w:r>
     </w:p>
@@ -5834,14 +5845,14 @@
           <w:rFonts w:eastAsia="Times New Roman"/>
         </w:rPr>
         <w:object w:dxaOrig="8504" w:dyaOrig="3858" w14:anchorId="5AC925B1">
-          <v:shape id="_x0000_i1039" type="#_x0000_t75" style="width:425.1pt;height:192.85pt" o:ole="" o:bordertopcolor="this" o:borderleftcolor="this" o:borderbottomcolor="this" o:borderrightcolor="this">
+          <v:shape id="_x0000_i1039" type="#_x0000_t75" style="width:425.1pt;height:192.95pt" o:ole="" o:bordertopcolor="this" o:borderleftcolor="this" o:borderbottomcolor="this" o:borderrightcolor="this">
             <v:imagedata r:id="rId45" o:title=""/>
             <w10:bordertop type="single" width="4"/>
             <w10:borderleft type="single" width="4"/>
             <w10:borderbottom type="single" width="4"/>
             <w10:borderright type="single" width="4"/>
           </v:shape>
-          <o:OLEObject Type="Embed" ProgID="Word.OpenDocumentText.12" ShapeID="_x0000_i1039" DrawAspect="Content" ObjectID="_1692288035" r:id="rId46"/>
+          <o:OLEObject Type="Embed" ProgID="Word.OpenDocumentText.12" ShapeID="_x0000_i1039" DrawAspect="Content" ObjectID="_1692289078" r:id="rId46"/>
         </w:object>
       </w:r>
     </w:p>
@@ -5945,14 +5956,14 @@
     <w:p>
       <w:r>
         <w:object w:dxaOrig="8504" w:dyaOrig="1349" w14:anchorId="3D739C2D">
-          <v:shape id="_x0000_i1040" type="#_x0000_t75" style="width:425.1pt;height:72.65pt" o:ole="" o:bordertopcolor="this" o:borderleftcolor="this" o:borderbottomcolor="this" o:borderrightcolor="this">
+          <v:shape id="_x0000_i1040" type="#_x0000_t75" style="width:425.1pt;height:72.6pt" o:ole="" o:bordertopcolor="this" o:borderleftcolor="this" o:borderbottomcolor="this" o:borderrightcolor="this">
             <v:imagedata r:id="rId47" o:title=""/>
             <w10:bordertop type="single" width="4"/>
             <w10:borderleft type="single" width="4"/>
             <w10:borderbottom type="single" width="4"/>
             <w10:borderright type="single" width="4"/>
           </v:shape>
-          <o:OLEObject Type="Embed" ProgID="Word.OpenDocumentText.12" ShapeID="_x0000_i1040" DrawAspect="Content" ObjectID="_1692288036" r:id="rId48"/>
+          <o:OLEObject Type="Embed" ProgID="Word.OpenDocumentText.12" ShapeID="_x0000_i1040" DrawAspect="Content" ObjectID="_1692289079" r:id="rId48"/>
         </w:object>
       </w:r>
     </w:p>
@@ -6007,14 +6018,14 @@
           <w:rFonts w:eastAsia="Times New Roman"/>
         </w:rPr>
         <w:object w:dxaOrig="8504" w:dyaOrig="6537" w14:anchorId="3682B6CE">
-          <v:shape id="_x0000_i1041" type="#_x0000_t75" style="width:425.1pt;height:326.8pt" o:ole="" o:bordertopcolor="this" o:borderleftcolor="this" o:borderbottomcolor="this" o:borderrightcolor="this">
+          <v:shape id="_x0000_i1041" type="#_x0000_t75" style="width:425.1pt;height:326.6pt" o:ole="" o:bordertopcolor="this" o:borderleftcolor="this" o:borderbottomcolor="this" o:borderrightcolor="this">
             <v:imagedata r:id="rId49" o:title=""/>
             <w10:bordertop type="single" width="4"/>
             <w10:borderleft type="single" width="4"/>
             <w10:borderbottom type="single" width="4"/>
             <w10:borderright type="single" width="4"/>
           </v:shape>
-          <o:OLEObject Type="Embed" ProgID="Word.OpenDocumentText.12" ShapeID="_x0000_i1041" DrawAspect="Content" ObjectID="_1692288037" r:id="rId50"/>
+          <o:OLEObject Type="Embed" ProgID="Word.OpenDocumentText.12" ShapeID="_x0000_i1041" DrawAspect="Content" ObjectID="_1692289080" r:id="rId50"/>
         </w:object>
       </w:r>
     </w:p>
@@ -6348,14 +6359,14 @@
     <w:p>
       <w:r>
         <w:object w:dxaOrig="8504" w:dyaOrig="1799" w14:anchorId="5BA1B7AE">
-          <v:shape id="_x0000_i1042" type="#_x0000_t75" style="width:425.1pt;height:90.15pt" o:ole="" o:bordertopcolor="this" o:borderleftcolor="this" o:borderbottomcolor="this" o:borderrightcolor="this">
+          <v:shape id="_x0000_i1042" type="#_x0000_t75" style="width:425.1pt;height:89.85pt" o:ole="" o:bordertopcolor="this" o:borderleftcolor="this" o:borderbottomcolor="this" o:borderrightcolor="this">
             <v:imagedata r:id="rId52" o:title=""/>
             <w10:bordertop type="single" width="4"/>
             <w10:borderleft type="single" width="4"/>
             <w10:borderbottom type="single" width="4"/>
             <w10:borderright type="single" width="4"/>
           </v:shape>
-          <o:OLEObject Type="Embed" ProgID="Word.OpenDocumentText.12" ShapeID="_x0000_i1042" DrawAspect="Content" ObjectID="_1692288038" r:id="rId53"/>
+          <o:OLEObject Type="Embed" ProgID="Word.OpenDocumentText.12" ShapeID="_x0000_i1042" DrawAspect="Content" ObjectID="_1692289081" r:id="rId53"/>
         </w:object>
       </w:r>
     </w:p>
@@ -6389,7 +6400,7 @@
             <w10:borderbottom type="single" width="4"/>
             <w10:borderright type="single" width="4"/>
           </v:shape>
-          <o:OLEObject Type="Embed" ProgID="Word.OpenDocumentText.12" ShapeID="_x0000_i1043" DrawAspect="Content" ObjectID="_1692288039" r:id="rId55"/>
+          <o:OLEObject Type="Embed" ProgID="Word.OpenDocumentText.12" ShapeID="_x0000_i1043" DrawAspect="Content" ObjectID="_1692289082" r:id="rId55"/>
         </w:object>
       </w:r>
     </w:p>
@@ -6468,7 +6479,7 @@
             <w10:borderbottom type="single" width="4"/>
             <w10:borderright type="single" width="4"/>
           </v:shape>
-          <o:OLEObject Type="Embed" ProgID="Word.OpenDocumentText.12" ShapeID="_x0000_i1044" DrawAspect="Content" ObjectID="_1692288040" r:id="rId57"/>
+          <o:OLEObject Type="Embed" ProgID="Word.OpenDocumentText.12" ShapeID="_x0000_i1044" DrawAspect="Content" ObjectID="_1692289083" r:id="rId57"/>
         </w:object>
       </w:r>
     </w:p>
@@ -6488,14 +6499,14 @@
     <w:p>
       <w:r>
         <w:object w:dxaOrig="8504" w:dyaOrig="2789" w14:anchorId="37F67131">
-          <v:shape id="_x0000_i1045" type="#_x0000_t75" style="width:425.1pt;height:147.15pt" o:ole="" o:bordertopcolor="this" o:borderleftcolor="this" o:borderbottomcolor="this" o:borderrightcolor="this">
+          <v:shape id="_x0000_i1045" type="#_x0000_t75" style="width:425.1pt;height:146.9pt" o:ole="" o:bordertopcolor="this" o:borderleftcolor="this" o:borderbottomcolor="this" o:borderrightcolor="this">
             <v:imagedata r:id="rId58" o:title=""/>
             <w10:bordertop type="single" width="4"/>
             <w10:borderleft type="single" width="4"/>
             <w10:borderbottom type="single" width="4"/>
             <w10:borderright type="single" width="4"/>
           </v:shape>
-          <o:OLEObject Type="Embed" ProgID="Word.OpenDocumentText.12" ShapeID="_x0000_i1045" DrawAspect="Content" ObjectID="_1692288041" r:id="rId59"/>
+          <o:OLEObject Type="Embed" ProgID="Word.OpenDocumentText.12" ShapeID="_x0000_i1045" DrawAspect="Content" ObjectID="_1692289084" r:id="rId59"/>
         </w:object>
       </w:r>
     </w:p>
@@ -6517,14 +6528,14 @@
     <w:p>
       <w:r>
         <w:object w:dxaOrig="8504" w:dyaOrig="8440" w14:anchorId="563C6D7A">
-          <v:shape id="_x0000_i1046" type="#_x0000_t75" style="width:425.1pt;height:422pt" o:ole="" o:bordertopcolor="this" o:borderleftcolor="this" o:borderbottomcolor="this" o:borderrightcolor="this">
+          <v:shape id="_x0000_i1046" type="#_x0000_t75" style="width:425.1pt;height:422.2pt" o:ole="" o:bordertopcolor="this" o:borderleftcolor="this" o:borderbottomcolor="this" o:borderrightcolor="this">
             <v:imagedata r:id="rId60" o:title=""/>
             <w10:bordertop type="single" width="4"/>
             <w10:borderleft type="single" width="4"/>
             <w10:borderbottom type="single" width="4"/>
             <w10:borderright type="single" width="4"/>
           </v:shape>
-          <o:OLEObject Type="Embed" ProgID="Word.OpenDocumentText.12" ShapeID="_x0000_i1046" DrawAspect="Content" ObjectID="_1692288042" r:id="rId61"/>
+          <o:OLEObject Type="Embed" ProgID="Word.OpenDocumentText.12" ShapeID="_x0000_i1046" DrawAspect="Content" ObjectID="_1692289085" r:id="rId61"/>
         </w:object>
       </w:r>
     </w:p>
@@ -6552,14 +6563,14 @@
     <w:p>
       <w:r>
         <w:object w:dxaOrig="8504" w:dyaOrig="1349" w14:anchorId="784EFE2A">
-          <v:shape id="_x0000_i1047" type="#_x0000_t75" style="width:425.1pt;height:72.65pt" o:ole="" o:bordertopcolor="this" o:borderleftcolor="this" o:borderbottomcolor="this" o:borderrightcolor="this">
+          <v:shape id="_x0000_i1047" type="#_x0000_t75" style="width:425.1pt;height:72.6pt" o:ole="" o:bordertopcolor="this" o:borderleftcolor="this" o:borderbottomcolor="this" o:borderrightcolor="this">
             <v:imagedata r:id="rId62" o:title=""/>
             <w10:bordertop type="single" width="4"/>
             <w10:borderleft type="single" width="4"/>
             <w10:borderbottom type="single" width="4"/>
             <w10:borderright type="single" width="4"/>
           </v:shape>
-          <o:OLEObject Type="Embed" ProgID="Word.OpenDocumentText.12" ShapeID="_x0000_i1047" DrawAspect="Content" ObjectID="_1692288043" r:id="rId63"/>
+          <o:OLEObject Type="Embed" ProgID="Word.OpenDocumentText.12" ShapeID="_x0000_i1047" DrawAspect="Content" ObjectID="_1692289086" r:id="rId63"/>
         </w:object>
       </w:r>
     </w:p>
@@ -6590,14 +6601,14 @@
     <w:p>
       <w:r>
         <w:object w:dxaOrig="8504" w:dyaOrig="696" w14:anchorId="5139362B">
-          <v:shape id="_x0000_i1048" type="#_x0000_t75" style="width:425.1pt;height:35.05pt" o:ole="" o:bordertopcolor="this" o:borderleftcolor="this" o:borderbottomcolor="this" o:borderrightcolor="this">
+          <v:shape id="_x0000_i1048" type="#_x0000_t75" style="width:425.1pt;height:35.15pt" o:ole="" o:bordertopcolor="this" o:borderleftcolor="this" o:borderbottomcolor="this" o:borderrightcolor="this">
             <v:imagedata r:id="rId64" o:title=""/>
             <w10:bordertop type="single" width="4"/>
             <w10:borderleft type="single" width="4"/>
             <w10:borderbottom type="single" width="4"/>
             <w10:borderright type="single" width="4"/>
           </v:shape>
-          <o:OLEObject Type="Embed" ProgID="Word.OpenDocumentText.12" ShapeID="_x0000_i1048" DrawAspect="Content" ObjectID="_1692288044" r:id="rId65"/>
+          <o:OLEObject Type="Embed" ProgID="Word.OpenDocumentText.12" ShapeID="_x0000_i1048" DrawAspect="Content" ObjectID="_1692289087" r:id="rId65"/>
         </w:object>
       </w:r>
     </w:p>
@@ -6637,14 +6648,14 @@
     <w:p>
       <w:r>
         <w:object w:dxaOrig="8504" w:dyaOrig="706" w14:anchorId="12C2AB57">
-          <v:shape id="_x0000_i1049" type="#_x0000_t75" style="width:425.1pt;height:35.05pt" o:ole="" o:bordertopcolor="this" o:borderleftcolor="this" o:borderbottomcolor="this" o:borderrightcolor="this">
+          <v:shape id="_x0000_i1049" type="#_x0000_t75" style="width:425.1pt;height:35.15pt" o:ole="" o:bordertopcolor="this" o:borderleftcolor="this" o:borderbottomcolor="this" o:borderrightcolor="this">
             <v:imagedata r:id="rId66" o:title=""/>
             <w10:bordertop type="single" width="4"/>
             <w10:borderleft type="single" width="4"/>
             <w10:borderbottom type="single" width="4"/>
             <w10:borderright type="single" width="4"/>
           </v:shape>
-          <o:OLEObject Type="Embed" ProgID="Word.OpenDocumentText.12" ShapeID="_x0000_i1049" DrawAspect="Content" ObjectID="_1692288045" r:id="rId67"/>
+          <o:OLEObject Type="Embed" ProgID="Word.OpenDocumentText.12" ShapeID="_x0000_i1049" DrawAspect="Content" ObjectID="_1692289088" r:id="rId67"/>
         </w:object>
       </w:r>
     </w:p>
@@ -6775,14 +6786,14 @@
       </w:pPr>
       <w:r>
         <w:object w:dxaOrig="8504" w:dyaOrig="4628" w14:anchorId="725F3403">
-          <v:shape id="_x0000_i1050" type="#_x0000_t75" style="width:425.1pt;height:231.65pt" o:ole="" o:bordertopcolor="this" o:borderleftcolor="this" o:borderbottomcolor="this" o:borderrightcolor="this">
+          <v:shape id="_x0000_i1050" type="#_x0000_t75" style="width:425.1pt;height:231.55pt" o:ole="" o:bordertopcolor="this" o:borderleftcolor="this" o:borderbottomcolor="this" o:borderrightcolor="this">
             <v:imagedata r:id="rId70" o:title=""/>
             <w10:bordertop type="single" width="4"/>
             <w10:borderleft type="single" width="4"/>
             <w10:borderbottom type="single" width="4"/>
             <w10:borderright type="single" width="4"/>
           </v:shape>
-          <o:OLEObject Type="Embed" ProgID="Word.OpenDocumentText.12" ShapeID="_x0000_i1050" DrawAspect="Content" ObjectID="_1692288046" r:id="rId71"/>
+          <o:OLEObject Type="Embed" ProgID="Word.OpenDocumentText.12" ShapeID="_x0000_i1050" DrawAspect="Content" ObjectID="_1692289089" r:id="rId71"/>
         </w:object>
       </w:r>
     </w:p>
@@ -6805,14 +6816,14 @@
       </w:pPr>
       <w:r>
         <w:object w:dxaOrig="8504" w:dyaOrig="3125" w14:anchorId="4DAE4DBE">
-          <v:shape id="_x0000_i1056" type="#_x0000_t75" style="width:425.1pt;height:149pt" o:ole="">
+          <v:shape id="_x0000_i1051" type="#_x0000_t75" style="width:425.1pt;height:149.2pt" o:ole="" o:bordertopcolor="this" o:borderleftcolor="this" o:borderbottomcolor="this" o:borderrightcolor="this">
             <v:imagedata r:id="rId72" o:title=""/>
             <w10:bordertop type="single" width="4"/>
             <w10:borderleft type="single" width="4"/>
             <w10:borderbottom type="single" width="4"/>
             <w10:borderright type="single" width="4"/>
           </v:shape>
-          <o:OLEObject Type="Embed" ProgID="Word.OpenDocumentText.12" ShapeID="_x0000_i1056" DrawAspect="Content" ObjectID="_1692288047" r:id="rId73"/>
+          <o:OLEObject Type="Embed" ProgID="Word.OpenDocumentText.12" ShapeID="_x0000_i1051" DrawAspect="Content" ObjectID="_1692289090" r:id="rId73"/>
         </w:object>
       </w:r>
     </w:p>

</xml_diff>

<commit_message>
Icluimos gráficas del último hpa test
</commit_message>
<xml_diff>
--- a/doc/Autoescalado con Aprendizaje por Refuerzo.docx
+++ b/doc/Autoescalado con Aprendizaje por Refuerzo.docx
@@ -3226,14 +3226,14 @@
             <v:path o:extrusionok="f" gradientshapeok="t" o:connecttype="rect"/>
             <o:lock v:ext="edit" aspectratio="t"/>
           </v:shapetype>
-          <v:shape id="_x0000_i1025" type="#_x0000_t75" style="width:425.2pt;height:74.05pt" o:ole="" o:bordertopcolor="this" o:borderleftcolor="this" o:borderbottomcolor="this" o:borderrightcolor="this">
+          <v:shape id="_x0000_i1025" type="#_x0000_t75" style="width:425.25pt;height:74.25pt" o:ole="" o:bordertopcolor="this" o:borderleftcolor="this" o:borderbottomcolor="this" o:borderrightcolor="this">
             <v:imagedata r:id="rId10" o:title=""/>
             <w10:bordertop type="single" width="4"/>
             <w10:borderleft type="single" width="4"/>
             <w10:borderbottom type="single" width="4"/>
             <w10:borderright type="single" width="4"/>
           </v:shape>
-          <o:OLEObject Type="Embed" ProgID="Word.OpenDocumentText.12" ShapeID="_x0000_i1025" DrawAspect="Content" ObjectID="_1694711913" r:id="rId11"/>
+          <o:OLEObject Type="Embed" ProgID="Word.OpenDocumentText.12" ShapeID="_x0000_i1025" DrawAspect="Content" ObjectID="_1694714466" r:id="rId11"/>
         </w:object>
       </w:r>
     </w:p>
@@ -3254,14 +3254,14 @@
     <w:p>
       <w:r>
         <w:object w:dxaOrig="8504" w:dyaOrig="3572" w14:anchorId="5A2A2D88">
-          <v:shape id="_x0000_i1026" type="#_x0000_t75" style="width:425.2pt;height:173.9pt" o:ole="" o:bordertopcolor="this" o:borderleftcolor="this" o:borderbottomcolor="this" o:borderrightcolor="this">
+          <v:shape id="_x0000_i1026" type="#_x0000_t75" style="width:425.25pt;height:174pt" o:ole="" o:bordertopcolor="this" o:borderleftcolor="this" o:borderbottomcolor="this" o:borderrightcolor="this">
             <v:imagedata r:id="rId12" o:title=""/>
             <w10:bordertop type="single" width="4"/>
             <w10:borderleft type="single" width="4"/>
             <w10:borderbottom type="single" width="4"/>
             <w10:borderright type="single" width="4"/>
           </v:shape>
-          <o:OLEObject Type="Embed" ProgID="Word.OpenDocumentText.12" ShapeID="_x0000_i1026" DrawAspect="Content" ObjectID="_1694711914" r:id="rId13"/>
+          <o:OLEObject Type="Embed" ProgID="Word.OpenDocumentText.12" ShapeID="_x0000_i1026" DrawAspect="Content" ObjectID="_1694714467" r:id="rId13"/>
         </w:object>
       </w:r>
     </w:p>
@@ -3330,14 +3330,14 @@
     <w:p>
       <w:r>
         <w:object w:dxaOrig="8504" w:dyaOrig="437" w14:anchorId="098C88EC">
-          <v:shape id="_x0000_i1203" type="#_x0000_t75" style="width:425.2pt;height:19.7pt" o:ole="" o:bordertopcolor="this" o:borderleftcolor="this" o:borderbottomcolor="this" o:borderrightcolor="this">
+          <v:shape id="_x0000_i1027" type="#_x0000_t75" style="width:425.25pt;height:19.5pt" o:ole="" o:bordertopcolor="this" o:borderleftcolor="this" o:borderbottomcolor="this" o:borderrightcolor="this">
             <v:imagedata r:id="rId15" o:title=""/>
             <w10:bordertop type="single" width="4"/>
             <w10:borderleft type="single" width="4"/>
             <w10:borderbottom type="single" width="4"/>
             <w10:borderright type="single" width="4"/>
           </v:shape>
-          <o:OLEObject Type="Embed" ProgID="Word.OpenDocumentText.12" ShapeID="_x0000_i1203" DrawAspect="Content" ObjectID="_1694711915" r:id="rId16"/>
+          <o:OLEObject Type="Embed" ProgID="Word.OpenDocumentText.12" ShapeID="_x0000_i1027" DrawAspect="Content" ObjectID="_1694714468" r:id="rId16"/>
         </w:object>
       </w:r>
     </w:p>
@@ -3362,14 +3362,14 @@
     <w:p>
       <w:r>
         <w:object w:dxaOrig="8504" w:dyaOrig="722" w14:anchorId="6F6D753D">
-          <v:shape id="_x0000_i1199" type="#_x0000_t75" style="width:425.2pt;height:35.3pt" o:ole="">
+          <v:shape id="_x0000_i1028" type="#_x0000_t75" style="width:425.25pt;height:35.25pt" o:ole="" o:bordertopcolor="this" o:borderleftcolor="this" o:borderbottomcolor="this" o:borderrightcolor="this">
             <v:imagedata r:id="rId17" o:title=""/>
             <w10:bordertop type="single" width="4"/>
             <w10:borderleft type="single" width="4"/>
             <w10:borderbottom type="single" width="4"/>
             <w10:borderright type="single" width="4"/>
           </v:shape>
-          <o:OLEObject Type="Embed" ProgID="Word.OpenDocumentText.12" ShapeID="_x0000_i1199" DrawAspect="Content" ObjectID="_1694711916" r:id="rId18"/>
+          <o:OLEObject Type="Embed" ProgID="Word.OpenDocumentText.12" ShapeID="_x0000_i1028" DrawAspect="Content" ObjectID="_1694714469" r:id="rId18"/>
         </w:object>
       </w:r>
     </w:p>
@@ -3548,10 +3548,10 @@
     <w:p>
       <w:r>
         <w:object w:dxaOrig="8504" w:dyaOrig="1995" w14:anchorId="4ABB0EC7">
-          <v:shape id="_x0000_i1029" type="#_x0000_t75" style="width:425.2pt;height:99.85pt" o:ole="">
+          <v:shape id="_x0000_i1029" type="#_x0000_t75" style="width:425.25pt;height:99.75pt" o:ole="">
             <v:imagedata r:id="rId20" o:title=""/>
           </v:shape>
-          <o:OLEObject Type="Embed" ProgID="Word.OpenDocumentText.12" ShapeID="_x0000_i1029" DrawAspect="Content" ObjectID="_1694711917" r:id="rId21"/>
+          <o:OLEObject Type="Embed" ProgID="Word.OpenDocumentText.12" ShapeID="_x0000_i1029" DrawAspect="Content" ObjectID="_1694714470" r:id="rId21"/>
         </w:object>
       </w:r>
     </w:p>
@@ -3591,10 +3591,10 @@
     <w:p>
       <w:r>
         <w:object w:dxaOrig="8504" w:dyaOrig="1995" w14:anchorId="0532D11F">
-          <v:shape id="_x0000_i1030" type="#_x0000_t75" style="width:425.2pt;height:99.85pt" o:ole="">
+          <v:shape id="_x0000_i1030" type="#_x0000_t75" style="width:425.25pt;height:99.75pt" o:ole="">
             <v:imagedata r:id="rId22" o:title=""/>
           </v:shape>
-          <o:OLEObject Type="Embed" ProgID="Word.OpenDocumentText.12" ShapeID="_x0000_i1030" DrawAspect="Content" ObjectID="_1694711918" r:id="rId23"/>
+          <o:OLEObject Type="Embed" ProgID="Word.OpenDocumentText.12" ShapeID="_x0000_i1030" DrawAspect="Content" ObjectID="_1694714471" r:id="rId23"/>
         </w:object>
       </w:r>
     </w:p>
@@ -4183,7 +4183,7 @@
               </wp:anchor>
             </w:drawing>
           </mc:Choice>
-          <mc:Fallback xmlns="">
+          <mc:Fallback>
             <w:pict>
               <v:rect w14:anchorId="161D9575" id="Rectángulo 13" o:spid="_x0000_s1026" style="position:absolute;margin-left:12.75pt;margin-top:46.1pt;width:72.75pt;height:75.75pt;z-index:251659264;visibility:visible;mso-wrap-style:square;mso-width-percent:0;mso-height-percent:0;mso-wrap-distance-left:9pt;mso-wrap-distance-top:0;mso-wrap-distance-right:9pt;mso-wrap-distance-bottom:0;mso-position-horizontal:absolute;mso-position-horizontal-relative:text;mso-position-vertical:absolute;mso-position-vertical-relative:text;mso-width-percent:0;mso-height-percent:0;mso-width-relative:margin;mso-height-relative:margin;v-text-anchor:middle" o:gfxdata="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" fillcolor="white [3212]" strokecolor="black [3213]">
                 <v:shadow on="t" color="black" opacity="22937f" origin=",.5" offset="0,.63889mm"/>
@@ -6134,10 +6134,10 @@
       </w:pPr>
       <w:r>
         <w:object w:dxaOrig="8504" w:dyaOrig="2850" w14:anchorId="31E1D197">
-          <v:shape id="_x0000_i1031" type="#_x0000_t75" style="width:425.2pt;height:142.65pt" o:ole="">
+          <v:shape id="_x0000_i1031" type="#_x0000_t75" style="width:425.25pt;height:142.5pt" o:ole="">
             <v:imagedata r:id="rId32" o:title=""/>
           </v:shape>
-          <o:OLEObject Type="Embed" ProgID="Word.OpenDocumentText.12" ShapeID="_x0000_i1031" DrawAspect="Content" ObjectID="_1694711919" r:id="rId33"/>
+          <o:OLEObject Type="Embed" ProgID="Word.OpenDocumentText.12" ShapeID="_x0000_i1031" DrawAspect="Content" ObjectID="_1694714472" r:id="rId33"/>
         </w:object>
       </w:r>
     </w:p>
@@ -6263,10 +6263,10 @@
     <w:p>
       <w:r>
         <w:object w:dxaOrig="8504" w:dyaOrig="9120" w14:anchorId="280F57E1">
-          <v:shape id="_x0000_i1032" type="#_x0000_t75" style="width:425.2pt;height:455.75pt" o:ole="">
+          <v:shape id="_x0000_i1032" type="#_x0000_t75" style="width:425.25pt;height:455.25pt" o:ole="">
             <v:imagedata r:id="rId35" o:title=""/>
           </v:shape>
-          <o:OLEObject Type="Embed" ProgID="Word.OpenDocumentText.12" ShapeID="_x0000_i1032" DrawAspect="Content" ObjectID="_1694711920" r:id="rId36"/>
+          <o:OLEObject Type="Embed" ProgID="Word.OpenDocumentText.12" ShapeID="_x0000_i1032" DrawAspect="Content" ObjectID="_1694714473" r:id="rId36"/>
         </w:object>
       </w:r>
     </w:p>
@@ -6310,10 +6310,10 @@
     <w:p>
       <w:r>
         <w:object w:dxaOrig="8504" w:dyaOrig="1710" w14:anchorId="4FE19964">
-          <v:shape id="_x0000_i1033" type="#_x0000_t75" style="width:425.2pt;height:85.6pt" o:ole="">
+          <v:shape id="_x0000_i1033" type="#_x0000_t75" style="width:425.25pt;height:85.5pt" o:ole="">
             <v:imagedata r:id="rId37" o:title=""/>
           </v:shape>
-          <o:OLEObject Type="Embed" ProgID="Word.OpenDocumentText.12" ShapeID="_x0000_i1033" DrawAspect="Content" ObjectID="_1694711921" r:id="rId38"/>
+          <o:OLEObject Type="Embed" ProgID="Word.OpenDocumentText.12" ShapeID="_x0000_i1033" DrawAspect="Content" ObjectID="_1694714474" r:id="rId38"/>
         </w:object>
       </w:r>
     </w:p>
@@ -6363,10 +6363,10 @@
       </w:pPr>
       <w:r>
         <w:object w:dxaOrig="8504" w:dyaOrig="2280" w14:anchorId="6A2CD2AE">
-          <v:shape id="_x0000_i1034" type="#_x0000_t75" style="width:425.2pt;height:114.1pt" o:ole="">
+          <v:shape id="_x0000_i1034" type="#_x0000_t75" style="width:425.25pt;height:114pt" o:ole="">
             <v:imagedata r:id="rId39" o:title=""/>
           </v:shape>
-          <o:OLEObject Type="Embed" ProgID="Word.OpenDocumentText.12" ShapeID="_x0000_i1034" DrawAspect="Content" ObjectID="_1694711922" r:id="rId40"/>
+          <o:OLEObject Type="Embed" ProgID="Word.OpenDocumentText.12" ShapeID="_x0000_i1034" DrawAspect="Content" ObjectID="_1694714475" r:id="rId40"/>
         </w:object>
       </w:r>
     </w:p>
@@ -6382,10 +6382,10 @@
     <w:p>
       <w:r>
         <w:object w:dxaOrig="8504" w:dyaOrig="1425" w14:anchorId="46DD3FB6">
-          <v:shape id="_x0000_i1035" type="#_x0000_t75" style="width:425.2pt;height:71.3pt" o:ole="">
+          <v:shape id="_x0000_i1035" type="#_x0000_t75" style="width:425.25pt;height:71.25pt" o:ole="">
             <v:imagedata r:id="rId41" o:title=""/>
           </v:shape>
-          <o:OLEObject Type="Embed" ProgID="Word.OpenDocumentText.12" ShapeID="_x0000_i1035" DrawAspect="Content" ObjectID="_1694711923" r:id="rId42"/>
+          <o:OLEObject Type="Embed" ProgID="Word.OpenDocumentText.12" ShapeID="_x0000_i1035" DrawAspect="Content" ObjectID="_1694714476" r:id="rId42"/>
         </w:object>
       </w:r>
     </w:p>
@@ -6595,10 +6595,10 @@
     <w:p>
       <w:r>
         <w:object w:dxaOrig="8504" w:dyaOrig="3996" w14:anchorId="320FC138">
-          <v:shape id="_x0000_i1036" type="#_x0000_t75" style="width:371.55pt;height:167.75pt" o:ole="">
+          <v:shape id="_x0000_i1036" type="#_x0000_t75" style="width:371.25pt;height:168pt" o:ole="">
             <v:imagedata r:id="rId44" o:title=""/>
           </v:shape>
-          <o:OLEObject Type="Embed" ProgID="Word.OpenDocumentText.12" ShapeID="_x0000_i1036" DrawAspect="Content" ObjectID="_1694711924" r:id="rId45"/>
+          <o:OLEObject Type="Embed" ProgID="Word.OpenDocumentText.12" ShapeID="_x0000_i1036" DrawAspect="Content" ObjectID="_1694714477" r:id="rId45"/>
         </w:object>
       </w:r>
     </w:p>
@@ -6635,10 +6635,10 @@
     <w:p>
       <w:r>
         <w:object w:dxaOrig="8504" w:dyaOrig="7125" w14:anchorId="7A591C31">
-          <v:shape id="_x0000_i1037" type="#_x0000_t75" style="width:425.2pt;height:355.9pt" o:ole="">
+          <v:shape id="_x0000_i1037" type="#_x0000_t75" style="width:425.25pt;height:356.25pt" o:ole="">
             <v:imagedata r:id="rId46" o:title=""/>
           </v:shape>
-          <o:OLEObject Type="Embed" ProgID="Word.OpenDocumentText.12" ShapeID="_x0000_i1037" DrawAspect="Content" ObjectID="_1694711925" r:id="rId47"/>
+          <o:OLEObject Type="Embed" ProgID="Word.OpenDocumentText.12" ShapeID="_x0000_i1037" DrawAspect="Content" ObjectID="_1694714478" r:id="rId47"/>
         </w:object>
       </w:r>
     </w:p>
@@ -6738,10 +6738,10 @@
           <w:rFonts w:eastAsia="Times New Roman"/>
         </w:rPr>
         <w:object w:dxaOrig="8504" w:dyaOrig="7566" w14:anchorId="0AA72F6C">
-          <v:shape id="_x0000_i1038" type="#_x0000_t75" style="width:425.2pt;height:378.35pt" o:ole="">
+          <v:shape id="_x0000_i1038" type="#_x0000_t75" style="width:425.25pt;height:378pt" o:ole="">
             <v:imagedata r:id="rId48" o:title=""/>
           </v:shape>
-          <o:OLEObject Type="Embed" ProgID="Word.OpenDocumentText.12" ShapeID="_x0000_i1038" DrawAspect="Content" ObjectID="_1694711926" r:id="rId49"/>
+          <o:OLEObject Type="Embed" ProgID="Word.OpenDocumentText.12" ShapeID="_x0000_i1038" DrawAspect="Content" ObjectID="_1694714479" r:id="rId49"/>
         </w:object>
       </w:r>
     </w:p>
@@ -6883,10 +6883,10 @@
           <w:rFonts w:eastAsia="Times New Roman"/>
         </w:rPr>
         <w:object w:dxaOrig="8504" w:dyaOrig="5415" w14:anchorId="5AC925B1">
-          <v:shape id="_x0000_i1039" type="#_x0000_t75" style="width:425.2pt;height:271pt" o:ole="">
+          <v:shape id="_x0000_i1039" type="#_x0000_t75" style="width:425.25pt;height:270.75pt" o:ole="">
             <v:imagedata r:id="rId50" o:title=""/>
           </v:shape>
-          <o:OLEObject Type="Embed" ProgID="Word.OpenDocumentText.12" ShapeID="_x0000_i1039" DrawAspect="Content" ObjectID="_1694711927" r:id="rId51"/>
+          <o:OLEObject Type="Embed" ProgID="Word.OpenDocumentText.12" ShapeID="_x0000_i1039" DrawAspect="Content" ObjectID="_1694714480" r:id="rId51"/>
         </w:object>
       </w:r>
     </w:p>
@@ -7002,10 +7002,10 @@
     <w:p>
       <w:r>
         <w:object w:dxaOrig="8504" w:dyaOrig="855" w14:anchorId="3D739C2D">
-          <v:shape id="_x0000_i1040" type="#_x0000_t75" style="width:425.2pt;height:46.2pt" o:ole="">
+          <v:shape id="_x0000_i1040" type="#_x0000_t75" style="width:425.25pt;height:46.5pt" o:ole="">
             <v:imagedata r:id="rId52" o:title=""/>
           </v:shape>
-          <o:OLEObject Type="Embed" ProgID="Word.OpenDocumentText.12" ShapeID="_x0000_i1040" DrawAspect="Content" ObjectID="_1694711928" r:id="rId53"/>
+          <o:OLEObject Type="Embed" ProgID="Word.OpenDocumentText.12" ShapeID="_x0000_i1040" DrawAspect="Content" ObjectID="_1694714481" r:id="rId53"/>
         </w:object>
       </w:r>
     </w:p>
@@ -7060,10 +7060,10 @@
           <w:rFonts w:eastAsia="Times New Roman"/>
         </w:rPr>
         <w:object w:dxaOrig="8504" w:dyaOrig="5985" w14:anchorId="3682B6CE">
-          <v:shape id="_x0000_i1041" type="#_x0000_t75" style="width:425.2pt;height:299.55pt" o:ole="">
+          <v:shape id="_x0000_i1041" type="#_x0000_t75" style="width:425.25pt;height:299.25pt" o:ole="">
             <v:imagedata r:id="rId54" o:title=""/>
           </v:shape>
-          <o:OLEObject Type="Embed" ProgID="Word.OpenDocumentText.12" ShapeID="_x0000_i1041" DrawAspect="Content" ObjectID="_1694711929" r:id="rId55"/>
+          <o:OLEObject Type="Embed" ProgID="Word.OpenDocumentText.12" ShapeID="_x0000_i1041" DrawAspect="Content" ObjectID="_1694714482" r:id="rId55"/>
         </w:object>
       </w:r>
     </w:p>
@@ -7439,10 +7439,10 @@
     <w:p>
       <w:r>
         <w:object w:dxaOrig="8504" w:dyaOrig="1140" w14:anchorId="5BA1B7AE">
-          <v:shape id="_x0000_i1042" type="#_x0000_t75" style="width:425.2pt;height:57.05pt" o:ole="">
+          <v:shape id="_x0000_i1042" type="#_x0000_t75" style="width:425.25pt;height:57pt" o:ole="">
             <v:imagedata r:id="rId57" o:title=""/>
           </v:shape>
-          <o:OLEObject Type="Embed" ProgID="Word.OpenDocumentText.12" ShapeID="_x0000_i1042" DrawAspect="Content" ObjectID="_1694711930" r:id="rId58"/>
+          <o:OLEObject Type="Embed" ProgID="Word.OpenDocumentText.12" ShapeID="_x0000_i1042" DrawAspect="Content" ObjectID="_1694714483" r:id="rId58"/>
         </w:object>
       </w:r>
     </w:p>
@@ -7589,10 +7589,10 @@
     <w:p>
       <w:r>
         <w:object w:dxaOrig="8504" w:dyaOrig="3420" w14:anchorId="47AEB547">
-          <v:shape id="_x0000_i1043" type="#_x0000_t75" style="width:425.2pt;height:171.15pt" o:ole="">
+          <v:shape id="_x0000_i1043" type="#_x0000_t75" style="width:425.25pt;height:171pt" o:ole="">
             <v:imagedata r:id="rId60" o:title=""/>
           </v:shape>
-          <o:OLEObject Type="Embed" ProgID="Word.OpenDocumentText.12" ShapeID="_x0000_i1043" DrawAspect="Content" ObjectID="_1694711931" r:id="rId61"/>
+          <o:OLEObject Type="Embed" ProgID="Word.OpenDocumentText.12" ShapeID="_x0000_i1043" DrawAspect="Content" ObjectID="_1694714484" r:id="rId61"/>
         </w:object>
       </w:r>
     </w:p>
@@ -7663,10 +7663,10 @@
     <w:p>
       <w:r>
         <w:object w:dxaOrig="8504" w:dyaOrig="285" w14:anchorId="205BD7EA">
-          <v:shape id="_x0000_i1181" type="#_x0000_t75" style="width:425.2pt;height:14.25pt" o:ole="">
+          <v:shape id="_x0000_i1044" type="#_x0000_t75" style="width:425.25pt;height:14.25pt" o:ole="">
             <v:imagedata r:id="rId62" o:title=""/>
           </v:shape>
-          <o:OLEObject Type="Embed" ProgID="Word.OpenDocumentText.12" ShapeID="_x0000_i1181" DrawAspect="Content" ObjectID="_1694711932" r:id="rId63"/>
+          <o:OLEObject Type="Embed" ProgID="Word.OpenDocumentText.12" ShapeID="_x0000_i1044" DrawAspect="Content" ObjectID="_1694714485" r:id="rId63"/>
         </w:object>
       </w:r>
     </w:p>
@@ -7686,10 +7686,10 @@
     <w:p>
       <w:r>
         <w:object w:dxaOrig="8504" w:dyaOrig="2280" w14:anchorId="37F67131">
-          <v:shape id="_x0000_i1045" type="#_x0000_t75" style="width:425.2pt;height:120.25pt" o:ole="">
+          <v:shape id="_x0000_i1045" type="#_x0000_t75" style="width:425.25pt;height:120pt" o:ole="">
             <v:imagedata r:id="rId64" o:title=""/>
           </v:shape>
-          <o:OLEObject Type="Embed" ProgID="Word.OpenDocumentText.12" ShapeID="_x0000_i1045" DrawAspect="Content" ObjectID="_1694711933" r:id="rId65"/>
+          <o:OLEObject Type="Embed" ProgID="Word.OpenDocumentText.12" ShapeID="_x0000_i1045" DrawAspect="Content" ObjectID="_1694714486" r:id="rId65"/>
         </w:object>
       </w:r>
     </w:p>
@@ -7711,10 +7711,10 @@
     <w:p>
       <w:r>
         <w:object w:dxaOrig="8504" w:dyaOrig="7695" w14:anchorId="563C6D7A">
-          <v:shape id="_x0000_i1046" type="#_x0000_t75" style="width:425.2pt;height:384.45pt" o:ole="">
+          <v:shape id="_x0000_i1046" type="#_x0000_t75" style="width:425.25pt;height:384pt" o:ole="">
             <v:imagedata r:id="rId66" o:title=""/>
           </v:shape>
-          <o:OLEObject Type="Embed" ProgID="Word.OpenDocumentText.12" ShapeID="_x0000_i1046" DrawAspect="Content" ObjectID="_1694711934" r:id="rId67"/>
+          <o:OLEObject Type="Embed" ProgID="Word.OpenDocumentText.12" ShapeID="_x0000_i1046" DrawAspect="Content" ObjectID="_1694714487" r:id="rId67"/>
         </w:object>
       </w:r>
     </w:p>
@@ -7769,14 +7769,14 @@
     <w:p>
       <w:r>
         <w:object w:dxaOrig="8504" w:dyaOrig="696" w14:anchorId="5139362B">
-          <v:shape id="_x0000_i1047" type="#_x0000_t75" style="width:425.2pt;height:35.3pt" o:ole="" o:bordertopcolor="this" o:borderleftcolor="this" o:borderbottomcolor="this" o:borderrightcolor="this">
+          <v:shape id="_x0000_i1047" type="#_x0000_t75" style="width:425.25pt;height:35.25pt" o:ole="" o:bordertopcolor="this" o:borderleftcolor="this" o:borderbottomcolor="this" o:borderrightcolor="this">
             <v:imagedata r:id="rId68" o:title=""/>
             <w10:bordertop type="single" width="4"/>
             <w10:borderleft type="single" width="4"/>
             <w10:borderbottom type="single" width="4"/>
             <w10:borderright type="single" width="4"/>
           </v:shape>
-          <o:OLEObject Type="Embed" ProgID="Word.OpenDocumentText.12" ShapeID="_x0000_i1047" DrawAspect="Content" ObjectID="_1694711935" r:id="rId69"/>
+          <o:OLEObject Type="Embed" ProgID="Word.OpenDocumentText.12" ShapeID="_x0000_i1047" DrawAspect="Content" ObjectID="_1694714488" r:id="rId69"/>
         </w:object>
       </w:r>
     </w:p>
@@ -7814,10 +7814,10 @@
     <w:p>
       <w:r>
         <w:object w:dxaOrig="8491" w:dyaOrig="3464" w14:anchorId="12C2AB57">
-          <v:shape id="_x0000_i1177" type="#_x0000_t75" style="width:424.55pt;height:171.85pt" o:ole="">
+          <v:shape id="_x0000_i1048" type="#_x0000_t75" style="width:424.5pt;height:171.75pt" o:ole="">
             <v:imagedata r:id="rId70" o:title=""/>
           </v:shape>
-          <o:OLEObject Type="Embed" ProgID="Word.OpenDocumentText.12" ShapeID="_x0000_i1177" DrawAspect="Content" ObjectID="_1694711936" r:id="rId71"/>
+          <o:OLEObject Type="Embed" ProgID="Word.OpenDocumentText.12" ShapeID="_x0000_i1048" DrawAspect="Content" ObjectID="_1694714489" r:id="rId71"/>
         </w:object>
       </w:r>
     </w:p>
@@ -7972,10 +7972,10 @@
       </w:pPr>
       <w:r>
         <w:object w:dxaOrig="8504" w:dyaOrig="4560" w14:anchorId="725F3403">
-          <v:shape id="_x0000_i1049" type="#_x0000_t75" style="width:425.2pt;height:228.25pt" o:ole="">
+          <v:shape id="_x0000_i1049" type="#_x0000_t75" style="width:425.25pt;height:228pt" o:ole="">
             <v:imagedata r:id="rId74" o:title=""/>
           </v:shape>
-          <o:OLEObject Type="Embed" ProgID="Word.OpenDocumentText.12" ShapeID="_x0000_i1049" DrawAspect="Content" ObjectID="_1694711937" r:id="rId75"/>
+          <o:OLEObject Type="Embed" ProgID="Word.OpenDocumentText.12" ShapeID="_x0000_i1049" DrawAspect="Content" ObjectID="_1694714490" r:id="rId75"/>
         </w:object>
       </w:r>
     </w:p>
@@ -8003,10 +8003,10 @@
       </w:pPr>
       <w:r>
         <w:object w:dxaOrig="8504" w:dyaOrig="5130" w14:anchorId="4DAE4DBE">
-          <v:shape id="_x0000_i1050" type="#_x0000_t75" style="width:425.2pt;height:245.2pt" o:ole="" o:bordertopcolor="this" o:borderleftcolor="this" o:borderbottomcolor="this" o:borderrightcolor="this">
+          <v:shape id="_x0000_i1050" type="#_x0000_t75" style="width:425.25pt;height:245.25pt" o:ole="" o:bordertopcolor="this" o:borderleftcolor="this" o:borderbottomcolor="this" o:borderrightcolor="this">
             <v:imagedata r:id="rId76" o:title=""/>
           </v:shape>
-          <o:OLEObject Type="Embed" ProgID="Word.OpenDocumentText.12" ShapeID="_x0000_i1050" DrawAspect="Content" ObjectID="_1694711938" r:id="rId77"/>
+          <o:OLEObject Type="Embed" ProgID="Word.OpenDocumentText.12" ShapeID="_x0000_i1050" DrawAspect="Content" ObjectID="_1694714491" r:id="rId77"/>
         </w:object>
       </w:r>
     </w:p>
@@ -8055,10 +8055,10 @@
       </w:pPr>
       <w:r>
         <w:object w:dxaOrig="8504" w:dyaOrig="4152" w14:anchorId="5F0F9725">
-          <v:shape id="_x0000_i1051" type="#_x0000_t75" style="width:425.2pt;height:207.85pt" o:ole="">
+          <v:shape id="_x0000_i1051" type="#_x0000_t75" style="width:425.25pt;height:207.75pt" o:ole="">
             <v:imagedata r:id="rId78" o:title=""/>
           </v:shape>
-          <o:OLEObject Type="Embed" ProgID="Word.OpenDocumentText.12" ShapeID="_x0000_i1051" DrawAspect="Content" ObjectID="_1694711939" r:id="rId79"/>
+          <o:OLEObject Type="Embed" ProgID="Word.OpenDocumentText.12" ShapeID="_x0000_i1051" DrawAspect="Content" ObjectID="_1694714492" r:id="rId79"/>
         </w:object>
       </w:r>
     </w:p>
@@ -8625,10 +8625,7 @@
       </w:pPr>
       <w:bookmarkStart w:id="67" w:name="_Toc84093208"/>
       <w:r>
-        <w:t>Segundo</w:t>
-      </w:r>
-      <w:r>
-        <w:t xml:space="preserve"> ciclo. Prueba HPA</w:t>
+        <w:t>Segundo ciclo. Prueba HPA</w:t>
       </w:r>
       <w:bookmarkEnd w:id="67"/>
     </w:p>
@@ -8650,10 +8647,10 @@
           <w:noProof/>
         </w:rPr>
         <w:drawing>
-          <wp:inline distT="0" distB="0" distL="0" distR="0" wp14:anchorId="1331E697" wp14:editId="4A4CFAD0">
-            <wp:extent cx="3611179" cy="2708383"/>
-            <wp:effectExtent l="0" t="0" r="8890" b="0"/>
-            <wp:docPr id="18" name="Imagen 18"/>
+          <wp:inline distT="0" distB="0" distL="0" distR="0" wp14:anchorId="37056869" wp14:editId="045456C4">
+            <wp:extent cx="3889163" cy="2916872"/>
+            <wp:effectExtent l="0" t="0" r="0" b="0"/>
+            <wp:docPr id="28" name="Imagen 28"/>
             <wp:cNvGraphicFramePr>
               <a:graphicFrameLocks xmlns:a="http://schemas.openxmlformats.org/drawingml/2006/main" noChangeAspect="1"/>
             </wp:cNvGraphicFramePr>
@@ -8661,7 +8658,7 @@
               <a:graphicData uri="http://schemas.openxmlformats.org/drawingml/2006/picture">
                 <pic:pic xmlns:pic="http://schemas.openxmlformats.org/drawingml/2006/picture">
                   <pic:nvPicPr>
-                    <pic:cNvPr id="18" name="Imagen 18"/>
+                    <pic:cNvPr id="28" name="Imagen 28"/>
                     <pic:cNvPicPr/>
                   </pic:nvPicPr>
                   <pic:blipFill>
@@ -8679,7 +8676,7 @@
                   <pic:spPr>
                     <a:xfrm>
                       <a:off x="0" y="0"/>
-                      <a:ext cx="3646638" cy="2734977"/>
+                      <a:ext cx="3901891" cy="2926418"/>
                     </a:xfrm>
                     <a:prstGeom prst="rect">
                       <a:avLst/>
@@ -8710,10 +8707,10 @@
           <w:noProof/>
         </w:rPr>
         <w:drawing>
-          <wp:inline distT="0" distB="0" distL="0" distR="0" wp14:anchorId="029EB742" wp14:editId="77CF2F0B">
-            <wp:extent cx="3536603" cy="2652453"/>
-            <wp:effectExtent l="0" t="0" r="6985" b="0"/>
-            <wp:docPr id="11" name="Imagen 11"/>
+          <wp:inline distT="0" distB="0" distL="0" distR="0" wp14:anchorId="071F50F6" wp14:editId="3C344FA7">
+            <wp:extent cx="3674745" cy="2756059"/>
+            <wp:effectExtent l="0" t="0" r="1905" b="6350"/>
+            <wp:docPr id="29" name="Imagen 29"/>
             <wp:cNvGraphicFramePr>
               <a:graphicFrameLocks xmlns:a="http://schemas.openxmlformats.org/drawingml/2006/main" noChangeAspect="1"/>
             </wp:cNvGraphicFramePr>
@@ -8721,7 +8718,7 @@
               <a:graphicData uri="http://schemas.openxmlformats.org/drawingml/2006/picture">
                 <pic:pic xmlns:pic="http://schemas.openxmlformats.org/drawingml/2006/picture">
                   <pic:nvPicPr>
-                    <pic:cNvPr id="11" name="Imagen 11"/>
+                    <pic:cNvPr id="29" name="Imagen 29"/>
                     <pic:cNvPicPr/>
                   </pic:nvPicPr>
                   <pic:blipFill>
@@ -8739,7 +8736,7 @@
                   <pic:spPr>
                     <a:xfrm>
                       <a:off x="0" y="0"/>
-                      <a:ext cx="3577757" cy="2683319"/>
+                      <a:ext cx="3694107" cy="2770581"/>
                     </a:xfrm>
                     <a:prstGeom prst="rect">
                       <a:avLst/>
@@ -8764,11 +8761,7 @@
       </w:pPr>
       <w:bookmarkStart w:id="68" w:name="_Toc84093209"/>
       <w:r>
-        <w:lastRenderedPageBreak/>
-        <w:t>Segundo</w:t>
-      </w:r>
-      <w:r>
-        <w:t xml:space="preserve"> ciclo. Prueba Agente con aprendizaje reforzado</w:t>
+        <w:t>Segundo ciclo. Prueba Agente con aprendizaje reforzado</w:t>
       </w:r>
       <w:bookmarkEnd w:id="68"/>
     </w:p>
@@ -8837,16 +8830,7 @@
         <w:spacing w:before="240" w:after="240"/>
       </w:pPr>
       <w:r>
-        <w:t xml:space="preserve">Número de </w:t>
-      </w:r>
-      <w:r>
-        <w:t xml:space="preserve">Pods </w:t>
-      </w:r>
-      <w:r>
-        <w:t>en funcionamiento</w:t>
-      </w:r>
-      <w:r>
-        <w:t>:</w:t>
+        <w:t>Número de Pods en funcionamiento:</w:t>
       </w:r>
     </w:p>
     <w:p>
@@ -11243,23 +11227,7 @@
           <w:szCs w:val="24"/>
           <w:lang w:val="en-US"/>
         </w:rPr>
-        <w:t xml:space="preserve">«Deep Q-Learning | An Introduction </w:t>
-      </w:r>
-      <w:proofErr w:type="gramStart"/>
-      <w:r>
-        <w:rPr>
-          <w:szCs w:val="24"/>
-          <w:lang w:val="en-US"/>
-        </w:rPr>
-        <w:t>To</w:t>
-      </w:r>
-      <w:proofErr w:type="gramEnd"/>
-      <w:r>
-        <w:rPr>
-          <w:szCs w:val="24"/>
-          <w:lang w:val="en-US"/>
-        </w:rPr>
-        <w:t xml:space="preserve"> Deep Reinforcement Learning».</w:t>
+        <w:t>«Deep Q-Learning | An Introduction To Deep Reinforcement Learning».</w:t>
       </w:r>
       <w:r>
         <w:fldChar w:fldCharType="end"/>
@@ -11450,23 +11418,7 @@
           <w:szCs w:val="24"/>
           <w:lang w:val="en-US"/>
         </w:rPr>
-        <w:t xml:space="preserve">«Deep Q-Learning | An Introduction </w:t>
-      </w:r>
-      <w:proofErr w:type="gramStart"/>
-      <w:r>
-        <w:rPr>
-          <w:szCs w:val="24"/>
-          <w:lang w:val="en-US"/>
-        </w:rPr>
-        <w:t>To</w:t>
-      </w:r>
-      <w:proofErr w:type="gramEnd"/>
-      <w:r>
-        <w:rPr>
-          <w:szCs w:val="24"/>
-          <w:lang w:val="en-US"/>
-        </w:rPr>
-        <w:t xml:space="preserve"> Deep Reinforcement Learning».</w:t>
+        <w:t>«Deep Q-Learning | An Introduction To Deep Reinforcement Learning».</w:t>
       </w:r>
       <w:r>
         <w:fldChar w:fldCharType="end"/>

</xml_diff>